<commit_message>
On branch master Update for F3-4337-Cesar modified:   edburns/resume/edburns.docx modified:   edburns/resume/edburns.odt modified:   edburns/resume/edburns.pdf
Signed-off-by: Ed Burns <edburns@microsoft.com>
</commit_message>
<xml_diff>
--- a/edburns/resume/edburns.docx
+++ b/edburns/resume/edburns.docx
@@ -1,6 +1,6 @@
 
 <file path=word/document.xml><?xml version="1.0" encoding="utf-8"?>
-<w:document xmlns:wpc="http://schemas.microsoft.com/office/word/2010/wordprocessingCanvas" xmlns:mo="http://schemas.microsoft.com/office/mac/office/2008/main" xmlns:mc="http://schemas.openxmlformats.org/markup-compatibility/2006" xmlns:mv="urn:schemas-microsoft-com:mac:vml" xmlns:o="urn:schemas-microsoft-com:office:office" xmlns:r="http://schemas.openxmlformats.org/officeDocument/2006/relationships" xmlns:m="http://schemas.openxmlformats.org/officeDocument/2006/math" xmlns:v="urn:schemas-microsoft-com:vml" xmlns:wp14="http://schemas.microsoft.com/office/word/2010/wordprocessingDrawing" xmlns:wp="http://schemas.openxmlformats.org/drawingml/2006/wordprocessingDrawing" xmlns:w10="urn:schemas-microsoft-com:office:word" xmlns:w="http://schemas.openxmlformats.org/wordprocessingml/2006/main" xmlns:w14="http://schemas.microsoft.com/office/word/2010/wordml" xmlns:wpg="http://schemas.microsoft.com/office/word/2010/wordprocessingGroup" xmlns:wpi="http://schemas.microsoft.com/office/word/2010/wordprocessingInk" xmlns:wne="http://schemas.microsoft.com/office/word/2006/wordml" xmlns:wps="http://schemas.microsoft.com/office/word/2010/wordprocessingShape" mc:Ignorable="w14 wp14">
+<w:document xmlns:wpc="http://schemas.microsoft.com/office/word/2010/wordprocessingCanvas" xmlns:cx="http://schemas.microsoft.com/office/drawing/2014/chartex" xmlns:cx1="http://schemas.microsoft.com/office/drawing/2015/9/8/chartex" xmlns:cx2="http://schemas.microsoft.com/office/drawing/2015/10/21/chartex" xmlns:cx3="http://schemas.microsoft.com/office/drawing/2016/5/9/chartex" xmlns:cx4="http://schemas.microsoft.com/office/drawing/2016/5/10/chartex" xmlns:cx5="http://schemas.microsoft.com/office/drawing/2016/5/11/chartex" xmlns:cx6="http://schemas.microsoft.com/office/drawing/2016/5/12/chartex" xmlns:cx7="http://schemas.microsoft.com/office/drawing/2016/5/13/chartex" xmlns:cx8="http://schemas.microsoft.com/office/drawing/2016/5/14/chartex" xmlns:mc="http://schemas.openxmlformats.org/markup-compatibility/2006" xmlns:aink="http://schemas.microsoft.com/office/drawing/2016/ink" xmlns:am3d="http://schemas.microsoft.com/office/drawing/2017/model3d" xmlns:o="urn:schemas-microsoft-com:office:office" xmlns:oel="http://schemas.microsoft.com/office/2019/extlst" xmlns:r="http://schemas.openxmlformats.org/officeDocument/2006/relationships" xmlns:m="http://schemas.openxmlformats.org/officeDocument/2006/math" xmlns:v="urn:schemas-microsoft-com:vml" xmlns:wp14="http://schemas.microsoft.com/office/word/2010/wordprocessingDrawing" xmlns:wp="http://schemas.openxmlformats.org/drawingml/2006/wordprocessingDrawing" xmlns:w10="urn:schemas-microsoft-com:office:word" xmlns:w="http://schemas.openxmlformats.org/wordprocessingml/2006/main" xmlns:w14="http://schemas.microsoft.com/office/word/2010/wordml" xmlns:w15="http://schemas.microsoft.com/office/word/2012/wordml" xmlns:w16cex="http://schemas.microsoft.com/office/word/2018/wordml/cex" xmlns:w16cid="http://schemas.microsoft.com/office/word/2016/wordml/cid" xmlns:w16="http://schemas.microsoft.com/office/word/2018/wordml" xmlns:w16sdtdh="http://schemas.microsoft.com/office/word/2020/wordml/sdtdatahash" xmlns:w16se="http://schemas.microsoft.com/office/word/2015/wordml/symex" xmlns:wpg="http://schemas.microsoft.com/office/word/2010/wordprocessingGroup" xmlns:wpi="http://schemas.microsoft.com/office/word/2010/wordprocessingInk" xmlns:wne="http://schemas.microsoft.com/office/word/2006/wordml" xmlns:wps="http://schemas.microsoft.com/office/word/2010/wordprocessingShape" mc:Ignorable="w14 w15 w16se w16cid w16 w16cex w16sdtdh wp14">
   <w:body>
     <w:p>
       <w:pPr>
@@ -39,7 +39,6 @@
           <w:szCs w:val="20"/>
         </w:rPr>
       </w:pPr>
-      <w:proofErr w:type="gramStart"/>
       <w:r>
         <w:rPr>
           <w:rFonts w:ascii="Times" w:eastAsia="Times New Roman" w:hAnsi="Times" w:cs="Times New Roman"/>
@@ -50,7 +49,6 @@
         </w:rPr>
         <w:t>edburns@acm.org</w:t>
       </w:r>
-      <w:proofErr w:type="gramEnd"/>
       <w:r>
         <w:rPr>
           <w:rFonts w:ascii="Times" w:eastAsia="Times New Roman" w:hAnsi="Times" w:cs="Times New Roman"/>
@@ -265,7 +263,15 @@
           <w:sz w:val="20"/>
           <w:szCs w:val="20"/>
         </w:rPr>
-        <w:t>Oracle America, Inc.</w:t>
+        <w:t>Microsoft</w:t>
+      </w:r>
+      <w:r>
+        <w:rPr>
+          <w:rFonts w:ascii="Times" w:hAnsi="Times" w:cs="Times New Roman"/>
+          <w:sz w:val="20"/>
+          <w:szCs w:val="20"/>
+        </w:rPr>
+        <w:t>, Inc.</w:t>
       </w:r>
     </w:p>
     <w:p>
@@ -284,7 +290,31 @@
           <w:sz w:val="20"/>
           <w:szCs w:val="20"/>
         </w:rPr>
-        <w:t xml:space="preserve">2017-06 — 2018-12, </w:t>
+        <w:t>2019</w:t>
+      </w:r>
+      <w:r>
+        <w:rPr>
+          <w:rFonts w:ascii="Times" w:hAnsi="Times" w:cs="Times New Roman"/>
+          <w:sz w:val="20"/>
+          <w:szCs w:val="20"/>
+        </w:rPr>
+        <w:t xml:space="preserve">-06 — </w:t>
+      </w:r>
+      <w:r>
+        <w:rPr>
+          <w:rFonts w:ascii="Times" w:hAnsi="Times" w:cs="Times New Roman"/>
+          <w:sz w:val="20"/>
+          <w:szCs w:val="20"/>
+        </w:rPr>
+        <w:t>Present</w:t>
+      </w:r>
+      <w:r>
+        <w:rPr>
+          <w:rFonts w:ascii="Times" w:hAnsi="Times" w:cs="Times New Roman"/>
+          <w:sz w:val="20"/>
+          <w:szCs w:val="20"/>
+        </w:rPr>
+        <w:t xml:space="preserve">, </w:t>
       </w:r>
       <w:r>
         <w:rPr>
@@ -294,15 +324,23 @@
           <w:sz w:val="20"/>
           <w:szCs w:val="20"/>
         </w:rPr>
-        <w:t>Consulting Member of the Technical Staff</w:t>
-      </w:r>
-      <w:r>
-        <w:rPr>
-          <w:rFonts w:ascii="Times" w:hAnsi="Times" w:cs="Times New Roman"/>
-          <w:sz w:val="20"/>
-          <w:szCs w:val="20"/>
-        </w:rPr>
-        <w:t xml:space="preserve">, Santa Clara, CA </w:t>
+        <w:t xml:space="preserve">Principal Architect, </w:t>
+      </w:r>
+      <w:r>
+        <w:rPr>
+          <w:rFonts w:ascii="Times" w:hAnsi="Times" w:cs="Times New Roman"/>
+          <w:sz w:val="20"/>
+          <w:szCs w:val="20"/>
+        </w:rPr>
+        <w:t>Redmond, WA</w:t>
+      </w:r>
+      <w:r>
+        <w:rPr>
+          <w:rFonts w:ascii="Times" w:hAnsi="Times" w:cs="Times New Roman"/>
+          <w:sz w:val="20"/>
+          <w:szCs w:val="20"/>
+        </w:rPr>
+        <w:t xml:space="preserve"> </w:t>
       </w:r>
     </w:p>
     <w:p>
@@ -321,7 +359,7 @@
           <w:sz w:val="20"/>
           <w:szCs w:val="20"/>
         </w:rPr>
-        <w:t>Cloud Collections State Service</w:t>
+        <w:t>Jakarta EE on Azure</w:t>
       </w:r>
     </w:p>
     <w:p>
@@ -343,61 +381,7 @@
           <w:sz w:val="20"/>
           <w:szCs w:val="20"/>
         </w:rPr>
-        <w:t xml:space="preserve">Team member working on upcoming addition to Oracle's public cloud: tentatively called Cloud Collections State Service. This technology brings the power of Oracle Coherence to the Oracle public cloud. Cloud Collections is delivered as </w:t>
-      </w:r>
-      <w:proofErr w:type="spellStart"/>
-      <w:r>
-        <w:rPr>
-          <w:rFonts w:ascii="Times" w:eastAsia="Times New Roman" w:hAnsi="Times" w:cs="Times New Roman"/>
-          <w:sz w:val="20"/>
-          <w:szCs w:val="20"/>
-        </w:rPr>
-        <w:t>Kubernetes</w:t>
-      </w:r>
-      <w:proofErr w:type="spellEnd"/>
-      <w:r>
-        <w:rPr>
-          <w:rFonts w:ascii="Times" w:eastAsia="Times New Roman" w:hAnsi="Times" w:cs="Times New Roman"/>
-          <w:sz w:val="20"/>
-          <w:szCs w:val="20"/>
-        </w:rPr>
-        <w:t xml:space="preserve">-orchestrated </w:t>
-      </w:r>
-      <w:proofErr w:type="spellStart"/>
-      <w:r>
-        <w:rPr>
-          <w:rFonts w:ascii="Times" w:eastAsia="Times New Roman" w:hAnsi="Times" w:cs="Times New Roman"/>
-          <w:sz w:val="20"/>
-          <w:szCs w:val="20"/>
-        </w:rPr>
-        <w:t>Docker</w:t>
-      </w:r>
-      <w:proofErr w:type="spellEnd"/>
-      <w:r>
-        <w:rPr>
-          <w:rFonts w:ascii="Times" w:eastAsia="Times New Roman" w:hAnsi="Times" w:cs="Times New Roman"/>
-          <w:sz w:val="20"/>
-          <w:szCs w:val="20"/>
-        </w:rPr>
-        <w:t xml:space="preserve"> containers and has </w:t>
-      </w:r>
-      <w:proofErr w:type="spellStart"/>
-      <w:r>
-        <w:rPr>
-          <w:rFonts w:ascii="Times" w:eastAsia="Times New Roman" w:hAnsi="Times" w:cs="Times New Roman"/>
-          <w:sz w:val="20"/>
-          <w:szCs w:val="20"/>
-        </w:rPr>
-        <w:t>gRPC</w:t>
-      </w:r>
-      <w:proofErr w:type="spellEnd"/>
-      <w:r>
-        <w:rPr>
-          <w:rFonts w:ascii="Times" w:eastAsia="Times New Roman" w:hAnsi="Times" w:cs="Times New Roman"/>
-          <w:sz w:val="20"/>
-          <w:szCs w:val="20"/>
-        </w:rPr>
-        <w:t xml:space="preserve"> enabled language bindings for Go, Java, JavaScript, Python and Swift.</w:t>
+        <w:t>Remotely lead a three person engineering team in Shanghai, China to build out the product truth for Microsoft’s offers for Jakarta EE on Azure.</w:t>
       </w:r>
     </w:p>
     <w:p>
@@ -419,12 +403,48 @@
           <w:sz w:val="20"/>
           <w:szCs w:val="20"/>
         </w:rPr>
+        <w:t>Coordinate the engineering efforts of the team with the product direction from Microsoft internal Program Management, and separate engineering and product teams from IBM, Red Hat, and Oracle.</w:t>
+      </w:r>
+    </w:p>
+    <w:p>
+      <w:pPr>
+        <w:spacing w:before="100" w:beforeAutospacing="1" w:after="100" w:afterAutospacing="1"/>
+        <w:rPr>
+          <w:rFonts w:ascii="Times" w:hAnsi="Times" w:cs="Times New Roman"/>
+          <w:sz w:val="20"/>
+          <w:szCs w:val="20"/>
+        </w:rPr>
+      </w:pPr>
+      <w:r>
+        <w:rPr>
+          <w:rFonts w:ascii="Times" w:eastAsia="Times New Roman" w:hAnsi="Times" w:cs="Times New Roman"/>
+          <w:sz w:val="20"/>
+          <w:szCs w:val="20"/>
+        </w:rPr>
         <w:t>On the Cloud Collections team, I work in development on the Java, JavaScript, and Go clients and also as a technical writer.</w:t>
       </w:r>
     </w:p>
     <w:p>
       <w:pPr>
         <w:spacing w:before="100" w:beforeAutospacing="1" w:after="100" w:afterAutospacing="1"/>
+        <w:rPr>
+          <w:rFonts w:ascii="Times" w:hAnsi="Times" w:cs="Times New Roman"/>
+          <w:sz w:val="20"/>
+          <w:szCs w:val="20"/>
+        </w:rPr>
+      </w:pPr>
+      <w:r>
+        <w:rPr>
+          <w:rFonts w:ascii="Times" w:hAnsi="Times" w:cs="Times New Roman"/>
+          <w:sz w:val="20"/>
+          <w:szCs w:val="20"/>
+        </w:rPr>
+        <w:t>Oracle America, Inc.</w:t>
+      </w:r>
+    </w:p>
+    <w:p>
+      <w:pPr>
+        <w:spacing w:before="100" w:beforeAutospacing="1" w:after="100" w:afterAutospacing="1"/>
         <w:ind w:left="720"/>
         <w:rPr>
           <w:rFonts w:ascii="Times" w:hAnsi="Times" w:cs="Times New Roman"/>
@@ -438,7 +458,39 @@
           <w:sz w:val="20"/>
           <w:szCs w:val="20"/>
         </w:rPr>
-        <w:t xml:space="preserve">2016-07 — 2017-05, </w:t>
+        <w:t>2017-06 — 201</w:t>
+      </w:r>
+      <w:r>
+        <w:rPr>
+          <w:rFonts w:ascii="Times" w:hAnsi="Times" w:cs="Times New Roman"/>
+          <w:sz w:val="20"/>
+          <w:szCs w:val="20"/>
+        </w:rPr>
+        <w:t>9</w:t>
+      </w:r>
+      <w:r>
+        <w:rPr>
+          <w:rFonts w:ascii="Times" w:hAnsi="Times" w:cs="Times New Roman"/>
+          <w:sz w:val="20"/>
+          <w:szCs w:val="20"/>
+        </w:rPr>
+        <w:t>-</w:t>
+      </w:r>
+      <w:r>
+        <w:rPr>
+          <w:rFonts w:ascii="Times" w:hAnsi="Times" w:cs="Times New Roman"/>
+          <w:sz w:val="20"/>
+          <w:szCs w:val="20"/>
+        </w:rPr>
+        <w:t>05</w:t>
+      </w:r>
+      <w:r>
+        <w:rPr>
+          <w:rFonts w:ascii="Times" w:hAnsi="Times" w:cs="Times New Roman"/>
+          <w:sz w:val="20"/>
+          <w:szCs w:val="20"/>
+        </w:rPr>
+        <w:t xml:space="preserve">, </w:t>
       </w:r>
       <w:r>
         <w:rPr>
@@ -469,23 +521,13 @@
           <w:szCs w:val="20"/>
         </w:rPr>
       </w:pPr>
-      <w:proofErr w:type="spellStart"/>
-      <w:r>
-        <w:rPr>
-          <w:rFonts w:ascii="Times" w:hAnsi="Times" w:cs="Times New Roman"/>
-          <w:sz w:val="20"/>
-          <w:szCs w:val="20"/>
-        </w:rPr>
-        <w:t>Etcd</w:t>
-      </w:r>
-      <w:proofErr w:type="spellEnd"/>
-      <w:r>
-        <w:rPr>
-          <w:rFonts w:ascii="Times" w:hAnsi="Times" w:cs="Times New Roman"/>
-          <w:sz w:val="20"/>
-          <w:szCs w:val="20"/>
-        </w:rPr>
-        <w:t xml:space="preserve"> on Oracle Coherence</w:t>
+      <w:r>
+        <w:rPr>
+          <w:rFonts w:ascii="Times" w:hAnsi="Times" w:cs="Times New Roman"/>
+          <w:sz w:val="20"/>
+          <w:szCs w:val="20"/>
+        </w:rPr>
+        <w:t>Cloud Collections State Service</w:t>
       </w:r>
     </w:p>
     <w:p>
@@ -507,44 +549,7 @@
           <w:sz w:val="20"/>
           <w:szCs w:val="20"/>
         </w:rPr>
-        <w:t xml:space="preserve">I worked on a project to build an </w:t>
-      </w:r>
-      <w:proofErr w:type="spellStart"/>
-      <w:r>
-        <w:rPr>
-          <w:rFonts w:ascii="Times" w:eastAsia="Times New Roman" w:hAnsi="Times" w:cs="Times New Roman"/>
-          <w:sz w:val="20"/>
-          <w:szCs w:val="20"/>
-        </w:rPr>
-        <w:t>Etcd</w:t>
-      </w:r>
-      <w:proofErr w:type="spellEnd"/>
-      <w:r>
-        <w:rPr>
-          <w:rFonts w:ascii="Times" w:eastAsia="Times New Roman" w:hAnsi="Times" w:cs="Times New Roman"/>
-          <w:sz w:val="20"/>
-          <w:szCs w:val="20"/>
-        </w:rPr>
-        <w:t xml:space="preserve"> implementation on top of Oracle Coherence, a high performance distributed key/value store.</w:t>
-      </w:r>
-    </w:p>
-    <w:p>
-      <w:pPr>
-        <w:spacing w:before="100" w:beforeAutospacing="1" w:after="100" w:afterAutospacing="1"/>
-        <w:ind w:left="720"/>
-        <w:rPr>
-          <w:rFonts w:ascii="Times" w:hAnsi="Times" w:cs="Times New Roman"/>
-          <w:sz w:val="20"/>
-          <w:szCs w:val="20"/>
-        </w:rPr>
-      </w:pPr>
-      <w:r>
-        <w:rPr>
-          <w:rFonts w:ascii="Times" w:hAnsi="Times" w:cs="Times New Roman"/>
-          <w:sz w:val="20"/>
-          <w:szCs w:val="20"/>
-        </w:rPr>
-        <w:t>Jakarta EE</w:t>
+        <w:t>Team member working on upcoming addition to Oracle's public cloud: tentatively called Cloud Collections State Service. This technology brings the power of Oracle Coherence to the Oracle public cloud. Cloud Collections is delivered as Kubernetes-orchestrated Docker containers and has gRPC enabled language bindings for Go, Java, JavaScript, Python and Swift.</w:t>
       </w:r>
     </w:p>
     <w:p>
@@ -566,25 +571,63 @@
           <w:sz w:val="20"/>
           <w:szCs w:val="20"/>
         </w:rPr>
-        <w:t xml:space="preserve">Help to transition </w:t>
-      </w:r>
-      <w:proofErr w:type="spellStart"/>
-      <w:r>
-        <w:rPr>
-          <w:rFonts w:ascii="Times" w:eastAsia="Times New Roman" w:hAnsi="Times" w:cs="Times New Roman"/>
-          <w:sz w:val="20"/>
-          <w:szCs w:val="20"/>
-        </w:rPr>
-        <w:t>JavaServer</w:t>
-      </w:r>
-      <w:proofErr w:type="spellEnd"/>
-      <w:r>
-        <w:rPr>
-          <w:rFonts w:ascii="Times" w:eastAsia="Times New Roman" w:hAnsi="Times" w:cs="Times New Roman"/>
-          <w:sz w:val="20"/>
-          <w:szCs w:val="20"/>
-        </w:rPr>
-        <w:t xml:space="preserve"> Faces (JSF) to the Eclipse Foundation for continued evolution by the community.</w:t>
+        <w:t>On the Cloud Collections team, I work in development on the Java, JavaScript, and Go clients and also as a technical writer.</w:t>
+      </w:r>
+    </w:p>
+    <w:p>
+      <w:pPr>
+        <w:spacing w:before="100" w:beforeAutospacing="1" w:after="100" w:afterAutospacing="1"/>
+        <w:ind w:left="720"/>
+        <w:rPr>
+          <w:rFonts w:ascii="Times" w:hAnsi="Times" w:cs="Times New Roman"/>
+          <w:sz w:val="20"/>
+          <w:szCs w:val="20"/>
+        </w:rPr>
+      </w:pPr>
+      <w:r>
+        <w:rPr>
+          <w:rFonts w:ascii="Times" w:hAnsi="Times" w:cs="Times New Roman"/>
+          <w:sz w:val="20"/>
+          <w:szCs w:val="20"/>
+        </w:rPr>
+        <w:t xml:space="preserve">2016-07 — 2017-05, </w:t>
+      </w:r>
+      <w:r>
+        <w:rPr>
+          <w:rFonts w:ascii="Times" w:hAnsi="Times" w:cs="Times New Roman"/>
+          <w:i/>
+          <w:iCs/>
+          <w:sz w:val="20"/>
+          <w:szCs w:val="20"/>
+        </w:rPr>
+        <w:t>Consulting Member of the Technical Staff</w:t>
+      </w:r>
+      <w:r>
+        <w:rPr>
+          <w:rFonts w:ascii="Times" w:hAnsi="Times" w:cs="Times New Roman"/>
+          <w:sz w:val="20"/>
+          <w:szCs w:val="20"/>
+        </w:rPr>
+        <w:t xml:space="preserve">, Santa Clara, CA </w:t>
+      </w:r>
+    </w:p>
+    <w:p>
+      <w:pPr>
+        <w:spacing w:before="100" w:beforeAutospacing="1" w:after="100" w:afterAutospacing="1"/>
+        <w:ind w:left="720"/>
+        <w:rPr>
+          <w:rFonts w:ascii="Times" w:hAnsi="Times" w:cs="Times New Roman"/>
+          <w:sz w:val="20"/>
+          <w:szCs w:val="20"/>
+        </w:rPr>
+      </w:pPr>
+      <w:r>
+        <w:rPr>
+          <w:rFonts w:ascii="Times" w:hAnsi="Times" w:cs="Times New Roman"/>
+          <w:sz w:val="20"/>
+          <w:szCs w:val="20"/>
+        </w:rPr>
+        <w:t>Etcd on Oracle Coherence</w:t>
       </w:r>
     </w:p>
     <w:p>
@@ -606,7 +649,7 @@
           <w:sz w:val="20"/>
           <w:szCs w:val="20"/>
         </w:rPr>
-        <w:t>Mentor Beijing team responsible for continued maintenance of Oracle's JSF implementation before and after transition to Eclipse.</w:t>
+        <w:t>I worked on a project to build an Etcd implementation on top of Oracle Coherence, a high performance distributed key/value store.</w:t>
       </w:r>
     </w:p>
     <w:p>
@@ -625,54 +668,7 @@
           <w:sz w:val="20"/>
           <w:szCs w:val="20"/>
         </w:rPr>
-        <w:t xml:space="preserve">2015-09 — 2016-06, </w:t>
-      </w:r>
-      <w:r>
-        <w:rPr>
-          <w:rFonts w:ascii="Times" w:hAnsi="Times" w:cs="Times New Roman"/>
-          <w:i/>
-          <w:iCs/>
-          <w:sz w:val="20"/>
-          <w:szCs w:val="20"/>
-        </w:rPr>
-        <w:t>Consulting Member of the Technical Staff</w:t>
-      </w:r>
-      <w:r>
-        <w:rPr>
-          <w:rFonts w:ascii="Times" w:hAnsi="Times" w:cs="Times New Roman"/>
-          <w:sz w:val="20"/>
-          <w:szCs w:val="20"/>
-        </w:rPr>
-        <w:t xml:space="preserve">, Santa Clara, CA </w:t>
-      </w:r>
-    </w:p>
-    <w:p>
-      <w:pPr>
-        <w:spacing w:before="100" w:beforeAutospacing="1" w:after="100" w:afterAutospacing="1"/>
-        <w:ind w:left="720"/>
-        <w:rPr>
-          <w:rFonts w:ascii="Times" w:hAnsi="Times" w:cs="Times New Roman"/>
-          <w:sz w:val="20"/>
-          <w:szCs w:val="20"/>
-        </w:rPr>
-      </w:pPr>
-      <w:proofErr w:type="spellStart"/>
-      <w:r>
-        <w:rPr>
-          <w:rFonts w:ascii="Times" w:hAnsi="Times" w:cs="Times New Roman"/>
-          <w:sz w:val="20"/>
-          <w:szCs w:val="20"/>
-        </w:rPr>
-        <w:t>Microservices</w:t>
-      </w:r>
-      <w:proofErr w:type="spellEnd"/>
-      <w:r>
-        <w:rPr>
-          <w:rFonts w:ascii="Times" w:hAnsi="Times" w:cs="Times New Roman"/>
-          <w:sz w:val="20"/>
-          <w:szCs w:val="20"/>
-        </w:rPr>
-        <w:t xml:space="preserve"> Development Project</w:t>
+        <w:t>Jakarta EE</w:t>
       </w:r>
     </w:p>
     <w:p>
@@ -694,171 +690,7 @@
           <w:sz w:val="20"/>
           <w:szCs w:val="20"/>
         </w:rPr>
-        <w:t xml:space="preserve">At the dawn of the </w:t>
-      </w:r>
-      <w:proofErr w:type="spellStart"/>
-      <w:r>
-        <w:rPr>
-          <w:rFonts w:ascii="Times" w:eastAsia="Times New Roman" w:hAnsi="Times" w:cs="Times New Roman"/>
-          <w:sz w:val="20"/>
-          <w:szCs w:val="20"/>
-        </w:rPr>
-        <w:t>microservices</w:t>
-      </w:r>
-      <w:proofErr w:type="spellEnd"/>
-      <w:r>
-        <w:rPr>
-          <w:rFonts w:ascii="Times" w:eastAsia="Times New Roman" w:hAnsi="Times" w:cs="Times New Roman"/>
-          <w:sz w:val="20"/>
-          <w:szCs w:val="20"/>
-        </w:rPr>
-        <w:t xml:space="preserve"> boom, I worked on a project to create a successor to Java EE for the </w:t>
-      </w:r>
-      <w:proofErr w:type="spellStart"/>
-      <w:r>
-        <w:rPr>
-          <w:rFonts w:ascii="Times" w:eastAsia="Times New Roman" w:hAnsi="Times" w:cs="Times New Roman"/>
-          <w:sz w:val="20"/>
-          <w:szCs w:val="20"/>
-        </w:rPr>
-        <w:t>microservices</w:t>
-      </w:r>
-      <w:proofErr w:type="spellEnd"/>
-      <w:r>
-        <w:rPr>
-          <w:rFonts w:ascii="Times" w:eastAsia="Times New Roman" w:hAnsi="Times" w:cs="Times New Roman"/>
-          <w:sz w:val="20"/>
-          <w:szCs w:val="20"/>
-        </w:rPr>
-        <w:t xml:space="preserve"> world. This service would be Java powered, </w:t>
-      </w:r>
-      <w:proofErr w:type="spellStart"/>
-      <w:r>
-        <w:rPr>
-          <w:rFonts w:ascii="Times" w:eastAsia="Times New Roman" w:hAnsi="Times" w:cs="Times New Roman"/>
-          <w:sz w:val="20"/>
-          <w:szCs w:val="20"/>
-        </w:rPr>
-        <w:t>Docker</w:t>
-      </w:r>
-      <w:proofErr w:type="spellEnd"/>
-      <w:r>
-        <w:rPr>
-          <w:rFonts w:ascii="Times" w:eastAsia="Times New Roman" w:hAnsi="Times" w:cs="Times New Roman"/>
-          <w:sz w:val="20"/>
-          <w:szCs w:val="20"/>
-        </w:rPr>
-        <w:t xml:space="preserve"> based, and cloud ready. It was built on Apache </w:t>
-      </w:r>
-      <w:proofErr w:type="spellStart"/>
-      <w:r>
-        <w:rPr>
-          <w:rFonts w:ascii="Times" w:eastAsia="Times New Roman" w:hAnsi="Times" w:cs="Times New Roman"/>
-          <w:sz w:val="20"/>
-          <w:szCs w:val="20"/>
-        </w:rPr>
-        <w:t>Mesos</w:t>
-      </w:r>
-      <w:proofErr w:type="spellEnd"/>
-      <w:r>
-        <w:rPr>
-          <w:rFonts w:ascii="Times" w:eastAsia="Times New Roman" w:hAnsi="Times" w:cs="Times New Roman"/>
-          <w:sz w:val="20"/>
-          <w:szCs w:val="20"/>
-        </w:rPr>
-        <w:t xml:space="preserve">/Marathon and featured support for many </w:t>
-      </w:r>
-      <w:proofErr w:type="spellStart"/>
-      <w:r>
-        <w:rPr>
-          <w:rFonts w:ascii="Times" w:eastAsia="Times New Roman" w:hAnsi="Times" w:cs="Times New Roman"/>
-          <w:sz w:val="20"/>
-          <w:szCs w:val="20"/>
-        </w:rPr>
-        <w:t>microservices</w:t>
-      </w:r>
-      <w:proofErr w:type="spellEnd"/>
-      <w:r>
-        <w:rPr>
-          <w:rFonts w:ascii="Times" w:eastAsia="Times New Roman" w:hAnsi="Times" w:cs="Times New Roman"/>
-          <w:sz w:val="20"/>
-          <w:szCs w:val="20"/>
-        </w:rPr>
-        <w:t xml:space="preserve"> best practices, including: blue-green deployments, canary testing, circuit breakers, service </w:t>
-      </w:r>
-      <w:proofErr w:type="spellStart"/>
-      <w:r>
-        <w:rPr>
-          <w:rFonts w:ascii="Times" w:eastAsia="Times New Roman" w:hAnsi="Times" w:cs="Times New Roman"/>
-          <w:sz w:val="20"/>
-          <w:szCs w:val="20"/>
-        </w:rPr>
-        <w:t>regiestires</w:t>
-      </w:r>
-      <w:proofErr w:type="spellEnd"/>
-      <w:r>
-        <w:rPr>
-          <w:rFonts w:ascii="Times" w:eastAsia="Times New Roman" w:hAnsi="Times" w:cs="Times New Roman"/>
-          <w:sz w:val="20"/>
-          <w:szCs w:val="20"/>
-        </w:rPr>
-        <w:t>, and API discovery.</w:t>
-      </w:r>
-    </w:p>
-    <w:p>
-      <w:pPr>
-        <w:spacing w:before="100" w:beforeAutospacing="1" w:after="100" w:afterAutospacing="1"/>
-        <w:ind w:left="720"/>
-        <w:rPr>
-          <w:rFonts w:ascii="Times" w:hAnsi="Times" w:cs="Times New Roman"/>
-          <w:sz w:val="20"/>
-          <w:szCs w:val="20"/>
-        </w:rPr>
-      </w:pPr>
-      <w:r>
-        <w:rPr>
-          <w:rFonts w:ascii="Times" w:hAnsi="Times" w:cs="Times New Roman"/>
-          <w:sz w:val="20"/>
-          <w:szCs w:val="20"/>
-        </w:rPr>
-        <w:t xml:space="preserve">2013-06 — 2015-08, </w:t>
-      </w:r>
-      <w:r>
-        <w:rPr>
-          <w:rFonts w:ascii="Times" w:hAnsi="Times" w:cs="Times New Roman"/>
-          <w:i/>
-          <w:iCs/>
-          <w:sz w:val="20"/>
-          <w:szCs w:val="20"/>
-        </w:rPr>
-        <w:t>Consulting Member of the Technical Staff</w:t>
-      </w:r>
-      <w:r>
-        <w:rPr>
-          <w:rFonts w:ascii="Times" w:hAnsi="Times" w:cs="Times New Roman"/>
-          <w:sz w:val="20"/>
-          <w:szCs w:val="20"/>
-        </w:rPr>
-        <w:t xml:space="preserve">, Santa Clara, CA </w:t>
-      </w:r>
-    </w:p>
-    <w:p>
-      <w:pPr>
-        <w:spacing w:before="100" w:beforeAutospacing="1" w:after="100" w:afterAutospacing="1"/>
-        <w:ind w:left="720"/>
-        <w:rPr>
-          <w:rFonts w:ascii="Times" w:hAnsi="Times" w:cs="Times New Roman"/>
-          <w:sz w:val="20"/>
-          <w:szCs w:val="20"/>
-        </w:rPr>
-      </w:pPr>
-      <w:r>
-        <w:rPr>
-          <w:rFonts w:ascii="Times" w:hAnsi="Times" w:cs="Times New Roman"/>
-          <w:sz w:val="20"/>
-          <w:szCs w:val="20"/>
-        </w:rPr>
-        <w:t>Java EE 8</w:t>
+        <w:t>Help to transition JavaServer Faces (JSF) to the Eclipse Foundation for continued evolution by the community.</w:t>
       </w:r>
     </w:p>
     <w:p>
@@ -880,10 +712,166 @@
           <w:sz w:val="20"/>
           <w:szCs w:val="20"/>
         </w:rPr>
+        <w:t>Mentor Beijing team responsible for continued maintenance of Oracle's JSF implementation before and after transition to Eclipse.</w:t>
+      </w:r>
+    </w:p>
+    <w:p>
+      <w:pPr>
+        <w:spacing w:before="100" w:beforeAutospacing="1" w:after="100" w:afterAutospacing="1"/>
+        <w:ind w:left="720"/>
+        <w:rPr>
+          <w:rFonts w:ascii="Times" w:hAnsi="Times" w:cs="Times New Roman"/>
+          <w:sz w:val="20"/>
+          <w:szCs w:val="20"/>
+        </w:rPr>
+      </w:pPr>
+      <w:r>
+        <w:rPr>
+          <w:rFonts w:ascii="Times" w:hAnsi="Times" w:cs="Times New Roman"/>
+          <w:sz w:val="20"/>
+          <w:szCs w:val="20"/>
+        </w:rPr>
         <w:lastRenderedPageBreak/>
+        <w:t xml:space="preserve">2015-09 — 2016-06, </w:t>
+      </w:r>
+      <w:r>
+        <w:rPr>
+          <w:rFonts w:ascii="Times" w:hAnsi="Times" w:cs="Times New Roman"/>
+          <w:i/>
+          <w:iCs/>
+          <w:sz w:val="20"/>
+          <w:szCs w:val="20"/>
+        </w:rPr>
+        <w:t>Consulting Member of the Technical Staff</w:t>
+      </w:r>
+      <w:r>
+        <w:rPr>
+          <w:rFonts w:ascii="Times" w:hAnsi="Times" w:cs="Times New Roman"/>
+          <w:sz w:val="20"/>
+          <w:szCs w:val="20"/>
+        </w:rPr>
+        <w:t xml:space="preserve">, Santa Clara, CA </w:t>
+      </w:r>
+    </w:p>
+    <w:p>
+      <w:pPr>
+        <w:spacing w:before="100" w:beforeAutospacing="1" w:after="100" w:afterAutospacing="1"/>
+        <w:ind w:left="720"/>
+        <w:rPr>
+          <w:rFonts w:ascii="Times" w:hAnsi="Times" w:cs="Times New Roman"/>
+          <w:sz w:val="20"/>
+          <w:szCs w:val="20"/>
+        </w:rPr>
+      </w:pPr>
+      <w:r>
+        <w:rPr>
+          <w:rFonts w:ascii="Times" w:hAnsi="Times" w:cs="Times New Roman"/>
+          <w:sz w:val="20"/>
+          <w:szCs w:val="20"/>
+        </w:rPr>
+        <w:t>Microservices Development Project</w:t>
+      </w:r>
+    </w:p>
+    <w:p>
+      <w:pPr>
+        <w:numPr>
+          <w:ilvl w:val="1"/>
+          <w:numId w:val="1"/>
+        </w:numPr>
+        <w:spacing w:before="100" w:beforeAutospacing="1" w:after="100" w:afterAutospacing="1"/>
+        <w:rPr>
+          <w:rFonts w:ascii="Times" w:eastAsia="Times New Roman" w:hAnsi="Times" w:cs="Times New Roman"/>
+          <w:sz w:val="20"/>
+          <w:szCs w:val="20"/>
+        </w:rPr>
+      </w:pPr>
+      <w:r>
+        <w:rPr>
+          <w:rFonts w:ascii="Times" w:eastAsia="Times New Roman" w:hAnsi="Times" w:cs="Times New Roman"/>
+          <w:sz w:val="20"/>
+          <w:szCs w:val="20"/>
+        </w:rPr>
+        <w:t>At the dawn of the microservices boom, I worked on a project to create a successor to Java EE for the microservices world. This service would be Java powered, Docker based, and cloud ready. It was built on Apache Mesos/Marathon and featured support for many microservices best practices, including: blue-green deployments, canary testing, circuit breakers, service regiestires, and API discovery.</w:t>
+      </w:r>
+    </w:p>
+    <w:p>
+      <w:pPr>
+        <w:spacing w:before="100" w:beforeAutospacing="1" w:after="100" w:afterAutospacing="1"/>
+        <w:ind w:left="720"/>
+        <w:rPr>
+          <w:rFonts w:ascii="Times" w:hAnsi="Times" w:cs="Times New Roman"/>
+          <w:sz w:val="20"/>
+          <w:szCs w:val="20"/>
+        </w:rPr>
+      </w:pPr>
+      <w:r>
+        <w:rPr>
+          <w:rFonts w:ascii="Times" w:hAnsi="Times" w:cs="Times New Roman"/>
+          <w:sz w:val="20"/>
+          <w:szCs w:val="20"/>
+        </w:rPr>
+        <w:t xml:space="preserve">2013-06 — 2015-08, </w:t>
+      </w:r>
+      <w:r>
+        <w:rPr>
+          <w:rFonts w:ascii="Times" w:hAnsi="Times" w:cs="Times New Roman"/>
+          <w:i/>
+          <w:iCs/>
+          <w:sz w:val="20"/>
+          <w:szCs w:val="20"/>
+        </w:rPr>
+        <w:t>Consulting Member of the Technical Staff</w:t>
+      </w:r>
+      <w:r>
+        <w:rPr>
+          <w:rFonts w:ascii="Times" w:hAnsi="Times" w:cs="Times New Roman"/>
+          <w:sz w:val="20"/>
+          <w:szCs w:val="20"/>
+        </w:rPr>
+        <w:t xml:space="preserve">, Santa Clara, CA </w:t>
+      </w:r>
+    </w:p>
+    <w:p>
+      <w:pPr>
+        <w:spacing w:before="100" w:beforeAutospacing="1" w:after="100" w:afterAutospacing="1"/>
+        <w:ind w:left="720"/>
+        <w:rPr>
+          <w:rFonts w:ascii="Times" w:hAnsi="Times" w:cs="Times New Roman"/>
+          <w:sz w:val="20"/>
+          <w:szCs w:val="20"/>
+        </w:rPr>
+      </w:pPr>
+      <w:r>
+        <w:rPr>
+          <w:rFonts w:ascii="Times" w:hAnsi="Times" w:cs="Times New Roman"/>
+          <w:sz w:val="20"/>
+          <w:szCs w:val="20"/>
+        </w:rPr>
+        <w:t>Java EE 8</w:t>
+      </w:r>
+    </w:p>
+    <w:p>
+      <w:pPr>
+        <w:numPr>
+          <w:ilvl w:val="1"/>
+          <w:numId w:val="1"/>
+        </w:numPr>
+        <w:spacing w:before="100" w:beforeAutospacing="1" w:after="100" w:afterAutospacing="1"/>
+        <w:rPr>
+          <w:rFonts w:ascii="Times" w:eastAsia="Times New Roman" w:hAnsi="Times" w:cs="Times New Roman"/>
+          <w:sz w:val="20"/>
+          <w:szCs w:val="20"/>
+        </w:rPr>
+      </w:pPr>
+      <w:r>
+        <w:rPr>
+          <w:rFonts w:ascii="Times" w:eastAsia="Times New Roman" w:hAnsi="Times" w:cs="Times New Roman"/>
+          <w:sz w:val="20"/>
+          <w:szCs w:val="20"/>
+        </w:rPr>
         <w:t xml:space="preserve">Co-Specification Lead for </w:t>
       </w:r>
-      <w:hyperlink r:id="rId6" w:history="1">
+      <w:hyperlink r:id="rId5" w:history="1">
         <w:r>
           <w:rPr>
             <w:rFonts w:ascii="Times" w:eastAsia="Times New Roman" w:hAnsi="Times" w:cs="Times New Roman"/>
@@ -917,7 +905,7 @@
         </w:rPr>
         <w:t xml:space="preserve">Co-Specification Lead for </w:t>
       </w:r>
-      <w:hyperlink r:id="rId7" w:history="1">
+      <w:hyperlink r:id="rId6" w:history="1">
         <w:r>
           <w:rPr>
             <w:rFonts w:ascii="Times" w:eastAsia="Times New Roman" w:hAnsi="Times" w:cs="Times New Roman"/>
@@ -1007,7 +995,7 @@
         </w:rPr>
         <w:t xml:space="preserve">Co-Specification Lead for </w:t>
       </w:r>
-      <w:hyperlink r:id="rId8" w:history="1">
+      <w:hyperlink r:id="rId7" w:history="1">
         <w:r>
           <w:rPr>
             <w:rFonts w:ascii="Times" w:eastAsia="Times New Roman" w:hAnsi="Times" w:cs="Times New Roman"/>
@@ -1115,7 +1103,7 @@
         </w:rPr>
         <w:t xml:space="preserve">Specification lead for </w:t>
       </w:r>
-      <w:hyperlink r:id="rId9" w:history="1">
+      <w:hyperlink r:id="rId8" w:history="1">
         <w:r>
           <w:rPr>
             <w:rFonts w:ascii="Times" w:eastAsia="Times New Roman" w:hAnsi="Times" w:cs="Times New Roman"/>
@@ -1179,7 +1167,7 @@
         </w:rPr>
         <w:t xml:space="preserve">Help lead a team of industry experts from leading companies such as IBM, BEA, Sun, and Oracle in developing the specification for </w:t>
       </w:r>
-      <w:hyperlink r:id="rId10" w:history="1">
+      <w:hyperlink r:id="rId9" w:history="1">
         <w:r>
           <w:rPr>
             <w:rFonts w:ascii="Times" w:eastAsia="Times New Roman" w:hAnsi="Times" w:cs="Times New Roman"/>
@@ -1221,7 +1209,7 @@
         </w:rPr>
         <w:t>Pioneered and patented techniques for using JSF and AJAX together (</w:t>
       </w:r>
-      <w:hyperlink r:id="rId11" w:history="1">
+      <w:hyperlink r:id="rId10" w:history="1">
         <w:r>
           <w:rPr>
             <w:rFonts w:ascii="Times" w:eastAsia="Times New Roman" w:hAnsi="Times" w:cs="Times New Roman"/>
@@ -1241,7 +1229,7 @@
         </w:rPr>
         <w:t xml:space="preserve">, </w:t>
       </w:r>
-      <w:hyperlink r:id="rId12" w:history="1">
+      <w:hyperlink r:id="rId11" w:history="1">
         <w:r>
           <w:rPr>
             <w:rFonts w:ascii="Times" w:eastAsia="Times New Roman" w:hAnsi="Times" w:cs="Times New Roman"/>
@@ -1320,7 +1308,7 @@
         </w:rPr>
         <w:t xml:space="preserve">Team leader for </w:t>
       </w:r>
-      <w:hyperlink r:id="rId13" w:history="1">
+      <w:hyperlink r:id="rId12" w:history="1">
         <w:r>
           <w:rPr>
             <w:rFonts w:ascii="Times" w:eastAsia="Times New Roman" w:hAnsi="Times" w:cs="Times New Roman"/>
@@ -1338,25 +1326,7 @@
           <w:sz w:val="20"/>
           <w:szCs w:val="20"/>
         </w:rPr>
-        <w:t xml:space="preserve"> since early days of project. Leveraged extreme programming concepts to lead a </w:t>
-      </w:r>
-      <w:proofErr w:type="gramStart"/>
-      <w:r>
-        <w:rPr>
-          <w:rFonts w:ascii="Times" w:eastAsia="Times New Roman" w:hAnsi="Times" w:cs="Times New Roman"/>
-          <w:sz w:val="20"/>
-          <w:szCs w:val="20"/>
-        </w:rPr>
-        <w:t>three person</w:t>
-      </w:r>
-      <w:proofErr w:type="gramEnd"/>
-      <w:r>
-        <w:rPr>
-          <w:rFonts w:ascii="Times" w:eastAsia="Times New Roman" w:hAnsi="Times" w:cs="Times New Roman"/>
-          <w:sz w:val="20"/>
-          <w:szCs w:val="20"/>
-        </w:rPr>
-        <w:t xml:space="preserve"> team in tackling an ambitious, highly visible, project on an aggressive schedule. </w:t>
+        <w:t xml:space="preserve"> since early days of project. Leveraged extreme programming concepts to lead a three person team in tackling an ambitious, highly visible, project on an aggressive schedule. </w:t>
       </w:r>
     </w:p>
     <w:p>
@@ -1417,7 +1387,7 @@
         </w:rPr>
         <w:t xml:space="preserve">Lead engineer for </w:t>
       </w:r>
-      <w:hyperlink r:id="rId14" w:history="1">
+      <w:hyperlink r:id="rId13" w:history="1">
         <w:r>
           <w:rPr>
             <w:rFonts w:ascii="Times" w:eastAsia="Times New Roman" w:hAnsi="Times" w:cs="Times New Roman"/>
@@ -1435,36 +1405,9 @@
           <w:sz w:val="20"/>
           <w:szCs w:val="20"/>
         </w:rPr>
-        <w:t xml:space="preserve"> in the Netscape 6 web browser. </w:t>
-      </w:r>
-      <w:proofErr w:type="gramStart"/>
-      <w:r>
-        <w:rPr>
-          <w:rFonts w:ascii="Times" w:eastAsia="Times New Roman" w:hAnsi="Times" w:cs="Times New Roman"/>
-          <w:sz w:val="20"/>
-          <w:szCs w:val="20"/>
-        </w:rPr>
-        <w:t>Netscape 6</w:t>
-      </w:r>
-      <w:proofErr w:type="gramEnd"/>
-      <w:r>
-        <w:rPr>
-          <w:rFonts w:ascii="Times" w:eastAsia="Times New Roman" w:hAnsi="Times" w:cs="Times New Roman"/>
-          <w:sz w:val="20"/>
-          <w:szCs w:val="20"/>
-        </w:rPr>
-        <w:t xml:space="preserve"> is </w:t>
-      </w:r>
-      <w:proofErr w:type="gramStart"/>
-      <w:r>
-        <w:rPr>
-          <w:rFonts w:ascii="Times" w:eastAsia="Times New Roman" w:hAnsi="Times" w:cs="Times New Roman"/>
-          <w:sz w:val="20"/>
-          <w:szCs w:val="20"/>
-        </w:rPr>
-        <w:t xml:space="preserve">several million lines of </w:t>
-      </w:r>
-      <w:hyperlink r:id="rId15" w:history="1">
+        <w:t xml:space="preserve"> in the Netscape 6 web browser. Netscape 6 is several million lines of </w:t>
+      </w:r>
+      <w:hyperlink r:id="rId14" w:history="1">
         <w:r>
           <w:rPr>
             <w:rFonts w:ascii="Times" w:eastAsia="Times New Roman" w:hAnsi="Times" w:cs="Times New Roman"/>
@@ -1475,7 +1418,6 @@
           </w:rPr>
           <w:t>open source code</w:t>
         </w:r>
-        <w:proofErr w:type="gramEnd"/>
       </w:hyperlink>
       <w:r>
         <w:rPr>
@@ -1507,7 +1449,7 @@
         </w:rPr>
         <w:t xml:space="preserve">Designed and implemented an open source </w:t>
       </w:r>
-      <w:hyperlink r:id="rId16" w:history="1">
+      <w:hyperlink r:id="rId15" w:history="1">
         <w:r>
           <w:rPr>
             <w:rFonts w:ascii="Times" w:eastAsia="Times New Roman" w:hAnsi="Times" w:cs="Times New Roman"/>
@@ -1525,25 +1467,7 @@
           <w:sz w:val="20"/>
           <w:szCs w:val="20"/>
         </w:rPr>
-        <w:t xml:space="preserve">. The API has implementations rooted in Netscape 6, ICE, and Internet Explorer. Several customers are using the </w:t>
-      </w:r>
-      <w:proofErr w:type="spellStart"/>
-      <w:r>
-        <w:rPr>
-          <w:rFonts w:ascii="Times" w:eastAsia="Times New Roman" w:hAnsi="Times" w:cs="Times New Roman"/>
-          <w:sz w:val="20"/>
-          <w:szCs w:val="20"/>
-        </w:rPr>
-        <w:t>webclient</w:t>
-      </w:r>
-      <w:proofErr w:type="spellEnd"/>
-      <w:r>
-        <w:rPr>
-          <w:rFonts w:ascii="Times" w:eastAsia="Times New Roman" w:hAnsi="Times" w:cs="Times New Roman"/>
-          <w:sz w:val="20"/>
-          <w:szCs w:val="20"/>
-        </w:rPr>
-        <w:t xml:space="preserve"> API in their custom products. The API also ships standard with Netscape 6.01 for Solaris. </w:t>
+        <w:t xml:space="preserve">. The API has implementations rooted in Netscape 6, ICE, and Internet Explorer. Several customers are using the webclient API in their custom products. The API also ships standard with Netscape 6.01 for Solaris. </w:t>
       </w:r>
     </w:p>
     <w:p>
@@ -1645,25 +1569,7 @@
           <w:sz w:val="20"/>
           <w:szCs w:val="20"/>
         </w:rPr>
-        <w:t xml:space="preserve">Collaborated on a self-started </w:t>
-      </w:r>
-      <w:proofErr w:type="gramStart"/>
-      <w:r>
-        <w:rPr>
-          <w:rFonts w:ascii="Times" w:eastAsia="Times New Roman" w:hAnsi="Times" w:cs="Times New Roman"/>
-          <w:sz w:val="20"/>
-          <w:szCs w:val="20"/>
-        </w:rPr>
-        <w:t>two person</w:t>
-      </w:r>
-      <w:proofErr w:type="gramEnd"/>
-      <w:r>
-        <w:rPr>
-          <w:rFonts w:ascii="Times" w:eastAsia="Times New Roman" w:hAnsi="Times" w:cs="Times New Roman"/>
-          <w:sz w:val="20"/>
-          <w:szCs w:val="20"/>
-        </w:rPr>
-        <w:t xml:space="preserve"> team to design, implement and maintain a C++ web transport library. Drove the library from inception through two major releases. This library provides the foundation for SGI's web applications and ships on every SGI computer since IRIX 6.2. </w:t>
+        <w:t xml:space="preserve">Collaborated on a self-started two person team to design, implement and maintain a C++ web transport library. Drove the library from inception through two major releases. This library provides the foundation for SGI's web applications and ships on every SGI computer since IRIX 6.2. </w:t>
       </w:r>
     </w:p>
     <w:p>
@@ -1687,8 +1593,7 @@
         </w:rPr>
         <w:t xml:space="preserve">Integrated the web transport library into </w:t>
       </w:r>
-      <w:hyperlink r:id="rId17" w:history="1">
-        <w:proofErr w:type="spellStart"/>
+      <w:hyperlink r:id="rId16" w:history="1">
         <w:r>
           <w:rPr>
             <w:rFonts w:ascii="Times" w:eastAsia="Times New Roman" w:hAnsi="Times" w:cs="Times New Roman"/>
@@ -1699,7 +1604,6 @@
           </w:rPr>
           <w:t>CosmoCreate</w:t>
         </w:r>
-        <w:proofErr w:type="spellEnd"/>
       </w:hyperlink>
       <w:r>
         <w:rPr>
@@ -1764,9 +1668,10 @@
           <w:sz w:val="20"/>
           <w:szCs w:val="20"/>
         </w:rPr>
+        <w:lastRenderedPageBreak/>
         <w:t>Implemented enabling features for browsing and posting to the Common Client Interface (</w:t>
       </w:r>
-      <w:hyperlink r:id="rId18" w:history="1">
+      <w:hyperlink r:id="rId17" w:history="1">
         <w:r>
           <w:rPr>
             <w:rFonts w:ascii="Times" w:eastAsia="Times New Roman" w:hAnsi="Times" w:cs="Times New Roman"/>
@@ -1786,7 +1691,7 @@
         </w:rPr>
         <w:t xml:space="preserve">) library. Added </w:t>
       </w:r>
-      <w:hyperlink r:id="rId19" w:history="1">
+      <w:hyperlink r:id="rId18" w:history="1">
         <w:r>
           <w:rPr>
             <w:rFonts w:ascii="Times" w:eastAsia="Times New Roman" w:hAnsi="Times" w:cs="Times New Roman"/>
@@ -1804,25 +1709,7 @@
           <w:sz w:val="20"/>
           <w:szCs w:val="20"/>
         </w:rPr>
-        <w:t xml:space="preserve">, enabling </w:t>
-      </w:r>
-      <w:proofErr w:type="spellStart"/>
-      <w:r>
-        <w:rPr>
-          <w:rFonts w:ascii="Times" w:eastAsia="Times New Roman" w:hAnsi="Times" w:cs="Times New Roman"/>
-          <w:sz w:val="20"/>
-          <w:szCs w:val="20"/>
-        </w:rPr>
-        <w:t>perl</w:t>
-      </w:r>
-      <w:proofErr w:type="spellEnd"/>
-      <w:r>
-        <w:rPr>
-          <w:rFonts w:ascii="Times" w:eastAsia="Times New Roman" w:hAnsi="Times" w:cs="Times New Roman"/>
-          <w:sz w:val="20"/>
-          <w:szCs w:val="20"/>
-        </w:rPr>
-        <w:t xml:space="preserve"> programs to become web active. </w:t>
+        <w:t xml:space="preserve">, enabling perl programs to become web active. </w:t>
       </w:r>
     </w:p>
     <w:p>
@@ -1846,8 +1733,7 @@
         </w:rPr>
         <w:t xml:space="preserve">Conceived and implemented </w:t>
       </w:r>
-      <w:hyperlink r:id="rId20" w:history="1">
-        <w:proofErr w:type="spellStart"/>
+      <w:hyperlink r:id="rId19" w:history="1">
         <w:r>
           <w:rPr>
             <w:rFonts w:ascii="Times" w:eastAsia="Times New Roman" w:hAnsi="Times" w:cs="Times New Roman"/>
@@ -1858,7 +1744,6 @@
           </w:rPr>
           <w:t>WebCast</w:t>
         </w:r>
-        <w:proofErr w:type="spellEnd"/>
       </w:hyperlink>
       <w:r>
         <w:rPr>
@@ -1866,25 +1751,7 @@
           <w:sz w:val="20"/>
           <w:szCs w:val="20"/>
         </w:rPr>
-        <w:t xml:space="preserve">, a collaborative </w:t>
-      </w:r>
-      <w:proofErr w:type="spellStart"/>
-      <w:r>
-        <w:rPr>
-          <w:rFonts w:ascii="Times" w:eastAsia="Times New Roman" w:hAnsi="Times" w:cs="Times New Roman"/>
-          <w:sz w:val="20"/>
-          <w:szCs w:val="20"/>
-        </w:rPr>
-        <w:t>muticast</w:t>
-      </w:r>
-      <w:proofErr w:type="spellEnd"/>
-      <w:r>
-        <w:rPr>
-          <w:rFonts w:ascii="Times" w:eastAsia="Times New Roman" w:hAnsi="Times" w:cs="Times New Roman"/>
-          <w:sz w:val="20"/>
-          <w:szCs w:val="20"/>
-        </w:rPr>
-        <w:t xml:space="preserve"> (MBONE) program that enables sharing of web pages between Mosaic's all over the world using the CCI and the reliable Multicast Protocol (RMP) library. </w:t>
+        <w:t xml:space="preserve">, a collaborative muticast (MBONE) program that enables sharing of web pages between Mosaic's all over the world using the CCI and the reliable Multicast Protocol (RMP) library. </w:t>
       </w:r>
     </w:p>
     <w:p>
@@ -1943,8 +1810,7 @@
         </w:rPr>
         <w:t xml:space="preserve">Contributed to </w:t>
       </w:r>
-      <w:hyperlink r:id="rId21" w:history="1">
-        <w:proofErr w:type="spellStart"/>
+      <w:hyperlink r:id="rId20" w:history="1">
         <w:r>
           <w:rPr>
             <w:rFonts w:ascii="Times" w:eastAsia="Times New Roman" w:hAnsi="Times" w:cs="Times New Roman"/>
@@ -1955,7 +1821,6 @@
           </w:rPr>
           <w:t>CallPath</w:t>
         </w:r>
-        <w:proofErr w:type="spellEnd"/>
       </w:hyperlink>
       <w:r>
         <w:rPr>
@@ -2022,6 +1887,7 @@
           <w:b/>
           <w:bCs/>
         </w:rPr>
+        <w:lastRenderedPageBreak/>
         <w:t>Technical Writer</w:t>
       </w:r>
       <w:bookmarkEnd w:id="1"/>
@@ -2057,7 +1923,7 @@
           <w:szCs w:val="20"/>
         </w:rPr>
       </w:pPr>
-      <w:hyperlink r:id="rId22" w:history="1">
+      <w:hyperlink r:id="rId21" w:history="1">
         <w:r>
           <w:rPr>
             <w:rFonts w:ascii="Times" w:eastAsia="Times New Roman" w:hAnsi="Times" w:cs="Times New Roman"/>
@@ -2084,24 +1950,7 @@
           <w:szCs w:val="20"/>
         </w:rPr>
         <w:br/>
-      </w:r>
-      <w:proofErr w:type="gramStart"/>
-      <w:r>
-        <w:rPr>
-          <w:rFonts w:ascii="Times" w:eastAsia="Times New Roman" w:hAnsi="Times" w:cs="Times New Roman"/>
-          <w:sz w:val="20"/>
-          <w:szCs w:val="20"/>
-        </w:rPr>
-        <w:t>My</w:t>
-      </w:r>
-      <w:proofErr w:type="gramEnd"/>
-      <w:r>
-        <w:rPr>
-          <w:rFonts w:ascii="Times" w:eastAsia="Times New Roman" w:hAnsi="Times" w:cs="Times New Roman"/>
-          <w:sz w:val="20"/>
-          <w:szCs w:val="20"/>
-        </w:rPr>
-        <w:t xml:space="preserve"> most recent book is a practical guide to implementing continuous integration using Hudson, one of the pioneering tools in the field. </w:t>
+        <w:t xml:space="preserve">My most recent book is a practical guide to implementing continuous integration using Hudson, one of the pioneering tools in the field. </w:t>
       </w:r>
     </w:p>
     <w:p>
@@ -2117,8 +1966,7 @@
           <w:szCs w:val="20"/>
         </w:rPr>
       </w:pPr>
-      <w:hyperlink r:id="rId23" w:history="1">
-        <w:proofErr w:type="spellStart"/>
+      <w:hyperlink r:id="rId22" w:history="1">
         <w:r>
           <w:rPr>
             <w:rFonts w:ascii="Times" w:eastAsia="Times New Roman" w:hAnsi="Times" w:cs="Times New Roman"/>
@@ -2127,18 +1975,7 @@
             <w:szCs w:val="20"/>
             <w:u w:val="single"/>
           </w:rPr>
-          <w:t>JavaServer</w:t>
-        </w:r>
-        <w:proofErr w:type="spellEnd"/>
-        <w:r>
-          <w:rPr>
-            <w:rFonts w:ascii="Times" w:eastAsia="Times New Roman" w:hAnsi="Times" w:cs="Times New Roman"/>
-            <w:color w:val="0000FF"/>
-            <w:sz w:val="20"/>
-            <w:szCs w:val="20"/>
-            <w:u w:val="single"/>
-          </w:rPr>
-          <w:t xml:space="preserve"> Faces 2.0, The Complete Reference</w:t>
+          <w:t>JavaServer Faces 2.0, The Complete Reference</w:t>
         </w:r>
       </w:hyperlink>
       <w:r>
@@ -2172,7 +2009,7 @@
           <w:szCs w:val="20"/>
         </w:rPr>
       </w:pPr>
-      <w:hyperlink r:id="rId24" w:history="1">
+      <w:hyperlink r:id="rId23" w:history="1">
         <w:r>
           <w:rPr>
             <w:rFonts w:ascii="Times" w:eastAsia="Times New Roman" w:hAnsi="Times" w:cs="Times New Roman"/>
@@ -2199,26 +2036,9 @@
           <w:szCs w:val="20"/>
         </w:rPr>
         <w:br/>
-      </w:r>
-      <w:proofErr w:type="gramStart"/>
-      <w:r>
-        <w:rPr>
-          <w:rFonts w:ascii="Times" w:eastAsia="Times New Roman" w:hAnsi="Times" w:cs="Times New Roman"/>
-          <w:sz w:val="20"/>
-          <w:szCs w:val="20"/>
-        </w:rPr>
-        <w:t>This</w:t>
-      </w:r>
-      <w:proofErr w:type="gramEnd"/>
-      <w:r>
-        <w:rPr>
-          <w:rFonts w:ascii="Times" w:eastAsia="Times New Roman" w:hAnsi="Times" w:cs="Times New Roman"/>
-          <w:sz w:val="20"/>
-          <w:szCs w:val="20"/>
-        </w:rPr>
-        <w:t xml:space="preserve"> book is a collection of incisive interviews I conducted with some of the top practicing programmers of the day. I tried to discover and share the secrets of their professional success in technical, business, career, and personal domains. I continue to evolve this idea as </w:t>
-      </w:r>
-      <w:hyperlink r:id="rId25" w:history="1">
+        <w:t xml:space="preserve">This book is a collection of incisive interviews I conducted with some of the top practicing programmers of the day. I tried to discover and share the secrets of their professional success in technical, business, career, and personal domains. I continue to evolve this idea as </w:t>
+      </w:r>
+      <w:hyperlink r:id="rId24" w:history="1">
         <w:r>
           <w:rPr>
             <w:rFonts w:ascii="Times" w:eastAsia="Times New Roman" w:hAnsi="Times" w:cs="Times New Roman"/>
@@ -2252,8 +2072,7 @@
           <w:szCs w:val="20"/>
         </w:rPr>
       </w:pPr>
-      <w:hyperlink r:id="rId26" w:history="1">
-        <w:proofErr w:type="spellStart"/>
+      <w:hyperlink r:id="rId25" w:history="1">
         <w:r>
           <w:rPr>
             <w:rFonts w:ascii="Times" w:eastAsia="Times New Roman" w:hAnsi="Times" w:cs="Times New Roman"/>
@@ -2262,18 +2081,7 @@
             <w:szCs w:val="20"/>
             <w:u w:val="single"/>
           </w:rPr>
-          <w:t>JavaServer</w:t>
-        </w:r>
-        <w:proofErr w:type="spellEnd"/>
-        <w:r>
-          <w:rPr>
-            <w:rFonts w:ascii="Times" w:eastAsia="Times New Roman" w:hAnsi="Times" w:cs="Times New Roman"/>
-            <w:color w:val="0000FF"/>
-            <w:sz w:val="20"/>
-            <w:szCs w:val="20"/>
-            <w:u w:val="single"/>
-          </w:rPr>
-          <w:t xml:space="preserve"> Faces: The Complete Reference</w:t>
+          <w:t>JavaServer Faces: The Complete Reference</w:t>
         </w:r>
       </w:hyperlink>
       <w:r>
@@ -2291,24 +2099,7 @@
           <w:szCs w:val="20"/>
         </w:rPr>
         <w:br/>
-      </w:r>
-      <w:proofErr w:type="gramStart"/>
-      <w:r>
-        <w:rPr>
-          <w:rFonts w:ascii="Times" w:eastAsia="Times New Roman" w:hAnsi="Times" w:cs="Times New Roman"/>
-          <w:sz w:val="20"/>
-          <w:szCs w:val="20"/>
-        </w:rPr>
-        <w:t>My</w:t>
-      </w:r>
-      <w:proofErr w:type="gramEnd"/>
-      <w:r>
-        <w:rPr>
-          <w:rFonts w:ascii="Times" w:eastAsia="Times New Roman" w:hAnsi="Times" w:cs="Times New Roman"/>
-          <w:sz w:val="20"/>
-          <w:szCs w:val="20"/>
-        </w:rPr>
-        <w:t xml:space="preserve"> first book, at over 800 printed pages, is true to its title. It introduces JSF and provides a complete reference to all of its capabilities. </w:t>
+        <w:t xml:space="preserve">My first book, at over 800 printed pages, is true to its title. It introduces JSF and provides a complete reference to all of its capabilities. </w:t>
       </w:r>
     </w:p>
     <w:p>
@@ -2342,7 +2133,7 @@
           <w:szCs w:val="20"/>
         </w:rPr>
       </w:pPr>
-      <w:hyperlink r:id="rId27" w:history="1">
+      <w:hyperlink r:id="rId26" w:history="1">
         <w:r>
           <w:rPr>
             <w:rFonts w:ascii="Times" w:eastAsia="Times New Roman" w:hAnsi="Times" w:cs="Times New Roman"/>
@@ -2369,25 +2160,7 @@
           <w:szCs w:val="20"/>
         </w:rPr>
         <w:br/>
-        <w:t xml:space="preserve">Starting in 2004, </w:t>
-      </w:r>
-      <w:proofErr w:type="gramStart"/>
-      <w:r>
-        <w:rPr>
-          <w:rFonts w:ascii="Times" w:eastAsia="Times New Roman" w:hAnsi="Times" w:cs="Times New Roman"/>
-          <w:sz w:val="20"/>
-          <w:szCs w:val="20"/>
-        </w:rPr>
-        <w:t>My</w:t>
-      </w:r>
-      <w:proofErr w:type="gramEnd"/>
-      <w:r>
-        <w:rPr>
-          <w:rFonts w:ascii="Times" w:eastAsia="Times New Roman" w:hAnsi="Times" w:cs="Times New Roman"/>
-          <w:sz w:val="20"/>
-          <w:szCs w:val="20"/>
-        </w:rPr>
-        <w:t xml:space="preserve"> blog covers topics of interest to the practicing programmer, mostly in Java, but also with higher level topics such as REST, architecture, and industry analysis. </w:t>
+        <w:t xml:space="preserve">Starting in 2004, My blog covers topics of interest to the practicing programmer, mostly in Java, but also with higher level topics such as REST, architecture, and industry analysis. </w:t>
       </w:r>
     </w:p>
     <w:p>
@@ -2426,43 +2199,7 @@
           <w:sz w:val="20"/>
           <w:szCs w:val="20"/>
         </w:rPr>
-        <w:t xml:space="preserve">I have over thirteen years of extensive international conference speaking and training experience, having developed and delivered a broad range of conference sessions and full day training workshops on a wide array of software topics. I started with sessions and trainings on JSF and J2EE in 2005 and continue in the present day with </w:t>
-      </w:r>
-      <w:proofErr w:type="spellStart"/>
-      <w:r>
-        <w:rPr>
-          <w:rFonts w:ascii="Times" w:hAnsi="Times" w:cs="Times New Roman"/>
-          <w:sz w:val="20"/>
-          <w:szCs w:val="20"/>
-        </w:rPr>
-        <w:t>Docker</w:t>
-      </w:r>
-      <w:proofErr w:type="spellEnd"/>
-      <w:r>
-        <w:rPr>
-          <w:rFonts w:ascii="Times" w:hAnsi="Times" w:cs="Times New Roman"/>
-          <w:sz w:val="20"/>
-          <w:szCs w:val="20"/>
-        </w:rPr>
-        <w:t xml:space="preserve">, </w:t>
-      </w:r>
-      <w:proofErr w:type="spellStart"/>
-      <w:r>
-        <w:rPr>
-          <w:rFonts w:ascii="Times" w:hAnsi="Times" w:cs="Times New Roman"/>
-          <w:sz w:val="20"/>
-          <w:szCs w:val="20"/>
-        </w:rPr>
-        <w:t>Kubernetes</w:t>
-      </w:r>
-      <w:proofErr w:type="spellEnd"/>
-      <w:r>
-        <w:rPr>
-          <w:rFonts w:ascii="Times" w:hAnsi="Times" w:cs="Times New Roman"/>
-          <w:sz w:val="20"/>
-          <w:szCs w:val="20"/>
-        </w:rPr>
-        <w:t>, and cloud technologies.</w:t>
+        <w:t>I have over thirteen years of extensive international conference speaking and training experience, having developed and delivered a broad range of conference sessions and full day training workshops on a wide array of software topics. I started with sessions and trainings on JSF and J2EE in 2005 and continue in the present day with Docker, Kubernetes, and cloud technologies.</w:t>
       </w:r>
     </w:p>
     <w:p>
@@ -2482,7 +2219,7 @@
         </w:rPr>
         <w:t>A complete list of my sessions and training is at &lt;</w:t>
       </w:r>
-      <w:hyperlink r:id="rId28" w:history="1">
+      <w:hyperlink r:id="rId27" w:history="1">
         <w:r>
           <w:rPr>
             <w:rFonts w:ascii="Times" w:hAnsi="Times" w:cs="Times New Roman"/>
@@ -2535,41 +2272,13 @@
           <w:szCs w:val="20"/>
         </w:rPr>
       </w:pPr>
-      <w:proofErr w:type="gramStart"/>
-      <w:r>
-        <w:rPr>
-          <w:rFonts w:ascii="Times" w:hAnsi="Times" w:cs="Times New Roman"/>
-          <w:sz w:val="20"/>
-          <w:szCs w:val="20"/>
-        </w:rPr>
-        <w:t>University of Illinois at Urbana-Champaign, College of Engineering Co-Op program, Computer Science Curriculum.</w:t>
-      </w:r>
-      <w:proofErr w:type="gramEnd"/>
-      <w:r>
-        <w:rPr>
-          <w:rFonts w:ascii="Times" w:hAnsi="Times" w:cs="Times New Roman"/>
-          <w:sz w:val="20"/>
-          <w:szCs w:val="20"/>
-        </w:rPr>
-        <w:t xml:space="preserve"> </w:t>
-      </w:r>
-      <w:proofErr w:type="gramStart"/>
-      <w:r>
-        <w:rPr>
-          <w:rFonts w:ascii="Times" w:hAnsi="Times" w:cs="Times New Roman"/>
-          <w:sz w:val="20"/>
-          <w:szCs w:val="20"/>
-        </w:rPr>
-        <w:t>Bachelor of Science in Computer Science with International minor in Germanic Studies, emphasis on computer music.</w:t>
-      </w:r>
-      <w:proofErr w:type="gramEnd"/>
-      <w:r>
-        <w:rPr>
-          <w:rFonts w:ascii="Times" w:hAnsi="Times" w:cs="Times New Roman"/>
-          <w:sz w:val="20"/>
-          <w:szCs w:val="20"/>
-        </w:rPr>
-        <w:t xml:space="preserve"> </w:t>
+      <w:r>
+        <w:rPr>
+          <w:rFonts w:ascii="Times" w:hAnsi="Times" w:cs="Times New Roman"/>
+          <w:sz w:val="20"/>
+          <w:szCs w:val="20"/>
+        </w:rPr>
+        <w:t xml:space="preserve">University of Illinois at Urbana-Champaign, College of Engineering Co-Op program, Computer Science Curriculum. Bachelor of Science in Computer Science with International minor in Germanic Studies, emphasis on computer music. </w:t>
       </w:r>
       <w:r>
         <w:rPr>
@@ -2628,295 +2337,7 @@
           <w:sz w:val="20"/>
           <w:szCs w:val="20"/>
         </w:rPr>
-        <w:t xml:space="preserve">Java, Java EE, HTTP/2, Go, Python, Swift, </w:t>
-      </w:r>
-      <w:proofErr w:type="spellStart"/>
-      <w:r>
-        <w:rPr>
-          <w:rFonts w:ascii="Times" w:hAnsi="Times" w:cs="Times New Roman"/>
-          <w:sz w:val="20"/>
-          <w:szCs w:val="20"/>
-        </w:rPr>
-        <w:t>Kubernetes</w:t>
-      </w:r>
-      <w:proofErr w:type="spellEnd"/>
-      <w:r>
-        <w:rPr>
-          <w:rFonts w:ascii="Times" w:hAnsi="Times" w:cs="Times New Roman"/>
-          <w:sz w:val="20"/>
-          <w:szCs w:val="20"/>
-        </w:rPr>
-        <w:t xml:space="preserve">, Helm, </w:t>
-      </w:r>
-      <w:proofErr w:type="spellStart"/>
-      <w:r>
-        <w:rPr>
-          <w:rFonts w:ascii="Times" w:hAnsi="Times" w:cs="Times New Roman"/>
-          <w:sz w:val="20"/>
-          <w:szCs w:val="20"/>
-        </w:rPr>
-        <w:t>Docker</w:t>
-      </w:r>
-      <w:proofErr w:type="spellEnd"/>
-      <w:r>
-        <w:rPr>
-          <w:rFonts w:ascii="Times" w:hAnsi="Times" w:cs="Times New Roman"/>
-          <w:sz w:val="20"/>
-          <w:szCs w:val="20"/>
-        </w:rPr>
-        <w:t xml:space="preserve">, </w:t>
-      </w:r>
-      <w:proofErr w:type="spellStart"/>
-      <w:r>
-        <w:rPr>
-          <w:rFonts w:ascii="Times" w:hAnsi="Times" w:cs="Times New Roman"/>
-          <w:sz w:val="20"/>
-          <w:szCs w:val="20"/>
-        </w:rPr>
-        <w:t>Etcd</w:t>
-      </w:r>
-      <w:proofErr w:type="spellEnd"/>
-      <w:r>
-        <w:rPr>
-          <w:rFonts w:ascii="Times" w:hAnsi="Times" w:cs="Times New Roman"/>
-          <w:sz w:val="20"/>
-          <w:szCs w:val="20"/>
-        </w:rPr>
-        <w:t xml:space="preserve">, </w:t>
-      </w:r>
-      <w:proofErr w:type="spellStart"/>
-      <w:r>
-        <w:rPr>
-          <w:rFonts w:ascii="Times" w:hAnsi="Times" w:cs="Times New Roman"/>
-          <w:sz w:val="20"/>
-          <w:szCs w:val="20"/>
-        </w:rPr>
-        <w:t>Redis</w:t>
-      </w:r>
-      <w:proofErr w:type="spellEnd"/>
-      <w:r>
-        <w:rPr>
-          <w:rFonts w:ascii="Times" w:hAnsi="Times" w:cs="Times New Roman"/>
-          <w:sz w:val="20"/>
-          <w:szCs w:val="20"/>
-        </w:rPr>
-        <w:t xml:space="preserve">, </w:t>
-      </w:r>
-      <w:proofErr w:type="spellStart"/>
-      <w:r>
-        <w:rPr>
-          <w:rFonts w:ascii="Times" w:hAnsi="Times" w:cs="Times New Roman"/>
-          <w:sz w:val="20"/>
-          <w:szCs w:val="20"/>
-        </w:rPr>
-        <w:t>Ansible</w:t>
-      </w:r>
-      <w:proofErr w:type="spellEnd"/>
-      <w:r>
-        <w:rPr>
-          <w:rFonts w:ascii="Times" w:hAnsi="Times" w:cs="Times New Roman"/>
-          <w:sz w:val="20"/>
-          <w:szCs w:val="20"/>
-        </w:rPr>
-        <w:t xml:space="preserve">, </w:t>
-      </w:r>
-      <w:proofErr w:type="spellStart"/>
-      <w:r>
-        <w:rPr>
-          <w:rFonts w:ascii="Times" w:hAnsi="Times" w:cs="Times New Roman"/>
-          <w:sz w:val="20"/>
-          <w:szCs w:val="20"/>
-        </w:rPr>
-        <w:t>Mesos</w:t>
-      </w:r>
-      <w:proofErr w:type="spellEnd"/>
-      <w:r>
-        <w:rPr>
-          <w:rFonts w:ascii="Times" w:hAnsi="Times" w:cs="Times New Roman"/>
-          <w:sz w:val="20"/>
-          <w:szCs w:val="20"/>
-        </w:rPr>
-        <w:t>/</w:t>
-      </w:r>
-      <w:proofErr w:type="spellStart"/>
-      <w:r>
-        <w:rPr>
-          <w:rFonts w:ascii="Times" w:hAnsi="Times" w:cs="Times New Roman"/>
-          <w:sz w:val="20"/>
-          <w:szCs w:val="20"/>
-        </w:rPr>
-        <w:t>Maraton</w:t>
-      </w:r>
-      <w:proofErr w:type="spellEnd"/>
-      <w:r>
-        <w:rPr>
-          <w:rFonts w:ascii="Times" w:hAnsi="Times" w:cs="Times New Roman"/>
-          <w:sz w:val="20"/>
-          <w:szCs w:val="20"/>
-        </w:rPr>
-        <w:t xml:space="preserve">, AJAX, SOA, JNI, C++, C, Perl, UML, XSL, XML, SOAP, J2EE, Struts, CSS, HTML, CGI, Fortify, </w:t>
-      </w:r>
-      <w:proofErr w:type="spellStart"/>
-      <w:r>
-        <w:rPr>
-          <w:rFonts w:ascii="Times" w:hAnsi="Times" w:cs="Times New Roman"/>
-          <w:sz w:val="20"/>
-          <w:szCs w:val="20"/>
-        </w:rPr>
-        <w:t>Git</w:t>
-      </w:r>
-      <w:proofErr w:type="spellEnd"/>
-      <w:r>
-        <w:rPr>
-          <w:rFonts w:ascii="Times" w:hAnsi="Times" w:cs="Times New Roman"/>
-          <w:sz w:val="20"/>
-          <w:szCs w:val="20"/>
-        </w:rPr>
-        <w:t xml:space="preserve">, Mercurial, </w:t>
-      </w:r>
-      <w:proofErr w:type="spellStart"/>
-      <w:r>
-        <w:rPr>
-          <w:rFonts w:ascii="Times" w:hAnsi="Times" w:cs="Times New Roman"/>
-          <w:sz w:val="20"/>
-          <w:szCs w:val="20"/>
-        </w:rPr>
-        <w:t>svn</w:t>
-      </w:r>
-      <w:proofErr w:type="spellEnd"/>
-      <w:r>
-        <w:rPr>
-          <w:rFonts w:ascii="Times" w:hAnsi="Times" w:cs="Times New Roman"/>
-          <w:sz w:val="20"/>
-          <w:szCs w:val="20"/>
-        </w:rPr>
-        <w:t xml:space="preserve">, SQL, JavaScript, </w:t>
-      </w:r>
-      <w:proofErr w:type="spellStart"/>
-      <w:r>
-        <w:rPr>
-          <w:rFonts w:ascii="Times" w:hAnsi="Times" w:cs="Times New Roman"/>
-          <w:sz w:val="20"/>
-          <w:szCs w:val="20"/>
-        </w:rPr>
-        <w:t>NodeJS</w:t>
-      </w:r>
-      <w:proofErr w:type="spellEnd"/>
-      <w:r>
-        <w:rPr>
-          <w:rFonts w:ascii="Times" w:hAnsi="Times" w:cs="Times New Roman"/>
-          <w:sz w:val="20"/>
-          <w:szCs w:val="20"/>
-        </w:rPr>
-        <w:t>, JAX/RS, Continuous Integration (Jenkins/</w:t>
-      </w:r>
-      <w:proofErr w:type="spellStart"/>
-      <w:r>
-        <w:rPr>
-          <w:rFonts w:ascii="Times" w:hAnsi="Times" w:cs="Times New Roman"/>
-          <w:sz w:val="20"/>
-          <w:szCs w:val="20"/>
-        </w:rPr>
-        <w:t>GitLab</w:t>
-      </w:r>
-      <w:proofErr w:type="spellEnd"/>
-      <w:r>
-        <w:rPr>
-          <w:rFonts w:ascii="Times" w:hAnsi="Times" w:cs="Times New Roman"/>
-          <w:sz w:val="20"/>
-          <w:szCs w:val="20"/>
-        </w:rPr>
-        <w:t>), JSON, swagger/</w:t>
-      </w:r>
-      <w:proofErr w:type="spellStart"/>
-      <w:r>
-        <w:rPr>
-          <w:rFonts w:ascii="Times" w:hAnsi="Times" w:cs="Times New Roman"/>
-          <w:sz w:val="20"/>
-          <w:szCs w:val="20"/>
-        </w:rPr>
-        <w:t>OpenAPI</w:t>
-      </w:r>
-      <w:proofErr w:type="spellEnd"/>
-      <w:r>
-        <w:rPr>
-          <w:rFonts w:ascii="Times" w:hAnsi="Times" w:cs="Times New Roman"/>
-          <w:sz w:val="20"/>
-          <w:szCs w:val="20"/>
-        </w:rPr>
-        <w:t xml:space="preserve">, Objective C, Fortran, Assembly, LISP, </w:t>
-      </w:r>
-      <w:proofErr w:type="spellStart"/>
-      <w:r>
-        <w:rPr>
-          <w:rFonts w:ascii="Times" w:hAnsi="Times" w:cs="Times New Roman"/>
-          <w:sz w:val="20"/>
-          <w:szCs w:val="20"/>
-        </w:rPr>
-        <w:t>Rexx</w:t>
-      </w:r>
-      <w:proofErr w:type="spellEnd"/>
-      <w:r>
-        <w:rPr>
-          <w:rFonts w:ascii="Times" w:hAnsi="Times" w:cs="Times New Roman"/>
-          <w:sz w:val="20"/>
-          <w:szCs w:val="20"/>
-        </w:rPr>
-        <w:t xml:space="preserve">; COM, </w:t>
-      </w:r>
-      <w:proofErr w:type="spellStart"/>
-      <w:r>
-        <w:rPr>
-          <w:rFonts w:ascii="Times" w:hAnsi="Times" w:cs="Times New Roman"/>
-          <w:sz w:val="20"/>
-          <w:szCs w:val="20"/>
-        </w:rPr>
-        <w:t>Emacs</w:t>
-      </w:r>
-      <w:proofErr w:type="spellEnd"/>
-      <w:r>
-        <w:rPr>
-          <w:rFonts w:ascii="Times" w:hAnsi="Times" w:cs="Times New Roman"/>
-          <w:sz w:val="20"/>
-          <w:szCs w:val="20"/>
-        </w:rPr>
-        <w:t xml:space="preserve">, Purify, </w:t>
-      </w:r>
-      <w:proofErr w:type="spellStart"/>
-      <w:r>
-        <w:rPr>
-          <w:rFonts w:ascii="Times" w:hAnsi="Times" w:cs="Times New Roman"/>
-          <w:sz w:val="20"/>
-          <w:szCs w:val="20"/>
-        </w:rPr>
-        <w:t>gdb</w:t>
-      </w:r>
-      <w:proofErr w:type="spellEnd"/>
-      <w:r>
-        <w:rPr>
-          <w:rFonts w:ascii="Times" w:hAnsi="Times" w:cs="Times New Roman"/>
-          <w:sz w:val="20"/>
-          <w:szCs w:val="20"/>
-        </w:rPr>
-        <w:t xml:space="preserve">, </w:t>
-      </w:r>
-      <w:proofErr w:type="spellStart"/>
-      <w:r>
-        <w:rPr>
-          <w:rFonts w:ascii="Times" w:hAnsi="Times" w:cs="Times New Roman"/>
-          <w:sz w:val="20"/>
-          <w:szCs w:val="20"/>
-        </w:rPr>
-        <w:t>dbx</w:t>
-      </w:r>
-      <w:proofErr w:type="spellEnd"/>
-      <w:r>
-        <w:rPr>
-          <w:rFonts w:ascii="Times" w:hAnsi="Times" w:cs="Times New Roman"/>
-          <w:sz w:val="20"/>
-          <w:szCs w:val="20"/>
-        </w:rPr>
-        <w:t>, performance analyzers, test driven development; Software Engineering, Operating Systems, Distributed Networks, Sun Certified Java 2 Architect</w:t>
+        <w:t>Java, Java EE, HTTP/2, Go, Python, Swift, Kubernetes, Helm, Docker, Etcd, Redis, Ansible, Mesos/Maraton, AJAX, SOA, JNI, C++, C, Perl, UML, XSL, XML, SOAP, J2EE, Struts, CSS, HTML, CGI, Fortify, Git, Mercurial, svn, SQL, JavaScript, NodeJS, JAX/RS, Continuous Integration (Jenkins/GitLab), JSON, swagger/OpenAPI, Objective C, Fortran, Assembly, LISP, Rexx; COM, Emacs, Purify, gdb, dbx, performance analyzers, test driven development; Software Engineering, Operating Systems, Distributed Networks, Sun Certified Java 2 Architect</w:t>
       </w:r>
     </w:p>
     <w:p>
@@ -2941,6 +2362,28 @@
         </w:rPr>
         <w:t>REFERENCES</w:t>
       </w:r>
+    </w:p>
+    <w:p>
+      <w:pPr>
+        <w:spacing w:before="100" w:beforeAutospacing="1" w:after="100" w:afterAutospacing="1"/>
+        <w:rPr>
+          <w:rFonts w:ascii="Times" w:hAnsi="Times" w:cs="Times New Roman"/>
+          <w:sz w:val="20"/>
+          <w:szCs w:val="20"/>
+        </w:rPr>
+      </w:pPr>
+      <w:hyperlink r:id="rId28" w:history="1">
+        <w:r>
+          <w:rPr>
+            <w:rFonts w:ascii="Times" w:hAnsi="Times" w:cs="Times New Roman"/>
+            <w:color w:val="0000FF"/>
+            <w:sz w:val="20"/>
+            <w:szCs w:val="20"/>
+            <w:u w:val="single"/>
+          </w:rPr>
+          <w:t>Alan Braverman</w:t>
+        </w:r>
+      </w:hyperlink>
     </w:p>
     <w:p>
       <w:pPr>
@@ -2960,54 +2403,8 @@
             <w:szCs w:val="20"/>
             <w:u w:val="single"/>
           </w:rPr>
-          <w:t xml:space="preserve">Alan </w:t>
+          <w:t>Doug Beeferman</w:t>
         </w:r>
-        <w:proofErr w:type="spellStart"/>
-        <w:r>
-          <w:rPr>
-            <w:rFonts w:ascii="Times" w:hAnsi="Times" w:cs="Times New Roman"/>
-            <w:color w:val="0000FF"/>
-            <w:sz w:val="20"/>
-            <w:szCs w:val="20"/>
-            <w:u w:val="single"/>
-          </w:rPr>
-          <w:t>Braverman</w:t>
-        </w:r>
-        <w:proofErr w:type="spellEnd"/>
-      </w:hyperlink>
-    </w:p>
-    <w:p>
-      <w:pPr>
-        <w:spacing w:before="100" w:beforeAutospacing="1" w:after="100" w:afterAutospacing="1"/>
-        <w:rPr>
-          <w:rFonts w:ascii="Times" w:hAnsi="Times" w:cs="Times New Roman"/>
-          <w:sz w:val="20"/>
-          <w:szCs w:val="20"/>
-        </w:rPr>
-      </w:pPr>
-      <w:hyperlink r:id="rId30" w:history="1">
-        <w:r>
-          <w:rPr>
-            <w:rFonts w:ascii="Times" w:hAnsi="Times" w:cs="Times New Roman"/>
-            <w:color w:val="0000FF"/>
-            <w:sz w:val="20"/>
-            <w:szCs w:val="20"/>
-            <w:u w:val="single"/>
-          </w:rPr>
-          <w:t xml:space="preserve">Doug </w:t>
-        </w:r>
-        <w:proofErr w:type="spellStart"/>
-        <w:r>
-          <w:rPr>
-            <w:rFonts w:ascii="Times" w:hAnsi="Times" w:cs="Times New Roman"/>
-            <w:color w:val="0000FF"/>
-            <w:sz w:val="20"/>
-            <w:szCs w:val="20"/>
-            <w:u w:val="single"/>
-          </w:rPr>
-          <w:t>Beeferman</w:t>
-        </w:r>
-        <w:proofErr w:type="spellEnd"/>
       </w:hyperlink>
     </w:p>
     <w:p>
@@ -3022,7 +2419,7 @@
           <w:szCs w:val="27"/>
         </w:rPr>
       </w:pPr>
-      <w:hyperlink r:id="rId31" w:history="1">
+      <w:hyperlink r:id="rId30" w:history="1">
         <w:r>
           <w:rPr>
             <w:rFonts w:ascii="Times" w:hAnsi="Times" w:cs="Times New Roman"/>
@@ -3078,8 +2475,6 @@
         </w:rPr>
         <w:t>http://ridingthecrest.com/</w:t>
       </w:r>
-      <w:bookmarkStart w:id="3" w:name="_GoBack"/>
-      <w:bookmarkEnd w:id="3"/>
     </w:p>
     <w:p>
       <w:pPr>
@@ -3102,8 +2497,8 @@
 </file>
 
 <file path=word/numbering.xml><?xml version="1.0" encoding="utf-8"?>
-<w:numbering xmlns:wpc="http://schemas.microsoft.com/office/word/2010/wordprocessingCanvas" xmlns:mo="http://schemas.microsoft.com/office/mac/office/2008/main" xmlns:mc="http://schemas.openxmlformats.org/markup-compatibility/2006" xmlns:mv="urn:schemas-microsoft-com:mac:vml" xmlns:o="urn:schemas-microsoft-com:office:office" xmlns:r="http://schemas.openxmlformats.org/officeDocument/2006/relationships" xmlns:m="http://schemas.openxmlformats.org/officeDocument/2006/math" xmlns:v="urn:schemas-microsoft-com:vml" xmlns:wp14="http://schemas.microsoft.com/office/word/2010/wordprocessingDrawing" xmlns:wp="http://schemas.openxmlformats.org/drawingml/2006/wordprocessingDrawing" xmlns:w10="urn:schemas-microsoft-com:office:word" xmlns:w="http://schemas.openxmlformats.org/wordprocessingml/2006/main" xmlns:w14="http://schemas.microsoft.com/office/word/2010/wordml" xmlns:wpg="http://schemas.microsoft.com/office/word/2010/wordprocessingGroup" xmlns:wpi="http://schemas.microsoft.com/office/word/2010/wordprocessingInk" xmlns:wne="http://schemas.microsoft.com/office/word/2006/wordml" xmlns:wps="http://schemas.microsoft.com/office/word/2010/wordprocessingShape" mc:Ignorable="w14 wp14">
-  <w:abstractNum w:abstractNumId="0">
+<w:numbering xmlns:wpc="http://schemas.microsoft.com/office/word/2010/wordprocessingCanvas" xmlns:cx="http://schemas.microsoft.com/office/drawing/2014/chartex" xmlns:cx1="http://schemas.microsoft.com/office/drawing/2015/9/8/chartex" xmlns:cx2="http://schemas.microsoft.com/office/drawing/2015/10/21/chartex" xmlns:cx3="http://schemas.microsoft.com/office/drawing/2016/5/9/chartex" xmlns:cx4="http://schemas.microsoft.com/office/drawing/2016/5/10/chartex" xmlns:cx5="http://schemas.microsoft.com/office/drawing/2016/5/11/chartex" xmlns:cx6="http://schemas.microsoft.com/office/drawing/2016/5/12/chartex" xmlns:cx7="http://schemas.microsoft.com/office/drawing/2016/5/13/chartex" xmlns:cx8="http://schemas.microsoft.com/office/drawing/2016/5/14/chartex" xmlns:mc="http://schemas.openxmlformats.org/markup-compatibility/2006" xmlns:aink="http://schemas.microsoft.com/office/drawing/2016/ink" xmlns:am3d="http://schemas.microsoft.com/office/drawing/2017/model3d" xmlns:o="urn:schemas-microsoft-com:office:office" xmlns:oel="http://schemas.microsoft.com/office/2019/extlst" xmlns:r="http://schemas.openxmlformats.org/officeDocument/2006/relationships" xmlns:m="http://schemas.openxmlformats.org/officeDocument/2006/math" xmlns:v="urn:schemas-microsoft-com:vml" xmlns:wp14="http://schemas.microsoft.com/office/word/2010/wordprocessingDrawing" xmlns:wp="http://schemas.openxmlformats.org/drawingml/2006/wordprocessingDrawing" xmlns:w10="urn:schemas-microsoft-com:office:word" xmlns:w="http://schemas.openxmlformats.org/wordprocessingml/2006/main" xmlns:w14="http://schemas.microsoft.com/office/word/2010/wordml" xmlns:w15="http://schemas.microsoft.com/office/word/2012/wordml" xmlns:w16cex="http://schemas.microsoft.com/office/word/2018/wordml/cex" xmlns:w16cid="http://schemas.microsoft.com/office/word/2016/wordml/cid" xmlns:w16="http://schemas.microsoft.com/office/word/2018/wordml" xmlns:w16sdtdh="http://schemas.microsoft.com/office/word/2020/wordml/sdtdatahash" xmlns:w16se="http://schemas.microsoft.com/office/word/2015/wordml/symex" xmlns:wpg="http://schemas.microsoft.com/office/word/2010/wordprocessingGroup" xmlns:wpi="http://schemas.microsoft.com/office/word/2010/wordprocessingInk" xmlns:wne="http://schemas.microsoft.com/office/word/2006/wordml" xmlns:wps="http://schemas.microsoft.com/office/word/2010/wordprocessingShape" mc:Ignorable="w14 w15 w16se w16cid w16 w16cex w16sdtdh wp14">
+  <w:abstractNum w:abstractNumId="0" w15:restartNumberingAfterBreak="0">
     <w:nsid w:val="15115C79"/>
     <w:multiLevelType w:val="multilevel"/>
     <w:tmpl w:val="CE9484D0"/>
@@ -3252,7 +2647,7 @@
       </w:rPr>
     </w:lvl>
   </w:abstractNum>
-  <w:abstractNum w:abstractNumId="1">
+  <w:abstractNum w:abstractNumId="1" w15:restartNumberingAfterBreak="0">
     <w:nsid w:val="188727B2"/>
     <w:multiLevelType w:val="multilevel"/>
     <w:tmpl w:val="452E6814"/>
@@ -3401,7 +2796,7 @@
       </w:rPr>
     </w:lvl>
   </w:abstractNum>
-  <w:abstractNum w:abstractNumId="2">
+  <w:abstractNum w:abstractNumId="2" w15:restartNumberingAfterBreak="0">
     <w:nsid w:val="33544C26"/>
     <w:multiLevelType w:val="multilevel"/>
     <w:tmpl w:val="4094D9E4"/>
@@ -3550,7 +2945,7 @@
       </w:rPr>
     </w:lvl>
   </w:abstractNum>
-  <w:abstractNum w:abstractNumId="3">
+  <w:abstractNum w:abstractNumId="3" w15:restartNumberingAfterBreak="0">
     <w:nsid w:val="38607EB5"/>
     <w:multiLevelType w:val="multilevel"/>
     <w:tmpl w:val="534E347C"/>
@@ -3699,7 +3094,7 @@
       </w:rPr>
     </w:lvl>
   </w:abstractNum>
-  <w:abstractNum w:abstractNumId="4">
+  <w:abstractNum w:abstractNumId="4" w15:restartNumberingAfterBreak="0">
     <w:nsid w:val="56DE4A39"/>
     <w:multiLevelType w:val="multilevel"/>
     <w:tmpl w:val="6AF47B78"/>
@@ -3848,7 +3243,7 @@
       </w:rPr>
     </w:lvl>
   </w:abstractNum>
-  <w:abstractNum w:abstractNumId="5">
+  <w:abstractNum w:abstractNumId="5" w15:restartNumberingAfterBreak="0">
     <w:nsid w:val="5C062D8A"/>
     <w:multiLevelType w:val="multilevel"/>
     <w:tmpl w:val="751E7F48"/>
@@ -3997,7 +3392,7 @@
       </w:rPr>
     </w:lvl>
   </w:abstractNum>
-  <w:abstractNum w:abstractNumId="6">
+  <w:abstractNum w:abstractNumId="6" w15:restartNumberingAfterBreak="0">
     <w:nsid w:val="613A3EF9"/>
     <w:multiLevelType w:val="multilevel"/>
     <w:tmpl w:val="13643C32"/>
@@ -4146,32 +3541,32 @@
       </w:rPr>
     </w:lvl>
   </w:abstractNum>
-  <w:num w:numId="1">
+  <w:num w:numId="1" w16cid:durableId="1762526188">
     <w:abstractNumId w:val="3"/>
   </w:num>
-  <w:num w:numId="2">
+  <w:num w:numId="2" w16cid:durableId="928200836">
     <w:abstractNumId w:val="6"/>
   </w:num>
-  <w:num w:numId="3">
+  <w:num w:numId="3" w16cid:durableId="1723210447">
     <w:abstractNumId w:val="4"/>
   </w:num>
-  <w:num w:numId="4">
+  <w:num w:numId="4" w16cid:durableId="1960333418">
     <w:abstractNumId w:val="1"/>
   </w:num>
-  <w:num w:numId="5">
+  <w:num w:numId="5" w16cid:durableId="1160078644">
     <w:abstractNumId w:val="0"/>
   </w:num>
-  <w:num w:numId="6">
+  <w:num w:numId="6" w16cid:durableId="23945593">
     <w:abstractNumId w:val="5"/>
   </w:num>
-  <w:num w:numId="7">
+  <w:num w:numId="7" w16cid:durableId="2110736398">
     <w:abstractNumId w:val="2"/>
   </w:num>
 </w:numbering>
 </file>
 
 <file path=word/styles.xml><?xml version="1.0" encoding="utf-8"?>
-<w:styles xmlns:mc="http://schemas.openxmlformats.org/markup-compatibility/2006" xmlns:r="http://schemas.openxmlformats.org/officeDocument/2006/relationships" xmlns:w="http://schemas.openxmlformats.org/wordprocessingml/2006/main" xmlns:w14="http://schemas.microsoft.com/office/word/2010/wordml" mc:Ignorable="w14">
+<w:styles xmlns:mc="http://schemas.openxmlformats.org/markup-compatibility/2006" xmlns:r="http://schemas.openxmlformats.org/officeDocument/2006/relationships" xmlns:w="http://schemas.openxmlformats.org/wordprocessingml/2006/main" xmlns:w14="http://schemas.microsoft.com/office/word/2010/wordml" xmlns:w15="http://schemas.microsoft.com/office/word/2012/wordml" xmlns:w16cex="http://schemas.microsoft.com/office/word/2018/wordml/cex" xmlns:w16cid="http://schemas.microsoft.com/office/word/2016/wordml/cid" xmlns:w16="http://schemas.microsoft.com/office/word/2018/wordml" xmlns:w16sdtdh="http://schemas.microsoft.com/office/word/2020/wordml/sdtdatahash" xmlns:w16se="http://schemas.microsoft.com/office/word/2015/wordml/symex" mc:Ignorable="w14 w15 w16se w16cid w16 w16cex w16sdtdh">
   <w:docDefaults>
     <w:rPrDefault>
       <w:rPr>
@@ -4183,507 +3578,379 @@
     </w:rPrDefault>
     <w:pPrDefault/>
   </w:docDefaults>
-  <w:latentStyles w:defLockedState="0" w:defUIPriority="99" w:defSemiHidden="1" w:defUnhideWhenUsed="1" w:defQFormat="0" w:count="276">
-    <w:lsdException w:name="Normal" w:semiHidden="0" w:uiPriority="0" w:unhideWhenUsed="0" w:qFormat="1"/>
-    <w:lsdException w:name="heading 1" w:semiHidden="0" w:uiPriority="9" w:unhideWhenUsed="0" w:qFormat="1"/>
-    <w:lsdException w:name="heading 2" w:uiPriority="9" w:qFormat="1"/>
-    <w:lsdException w:name="heading 3" w:uiPriority="9" w:qFormat="1"/>
-    <w:lsdException w:name="heading 4" w:uiPriority="9" w:qFormat="1"/>
-    <w:lsdException w:name="heading 5" w:uiPriority="9" w:qFormat="1"/>
-    <w:lsdException w:name="heading 6" w:uiPriority="9" w:qFormat="1"/>
-    <w:lsdException w:name="heading 7" w:uiPriority="9" w:qFormat="1"/>
-    <w:lsdException w:name="heading 8" w:uiPriority="9" w:qFormat="1"/>
-    <w:lsdException w:name="heading 9" w:uiPriority="9" w:qFormat="1"/>
-    <w:lsdException w:name="toc 1" w:uiPriority="39"/>
-    <w:lsdException w:name="toc 2" w:uiPriority="39"/>
-    <w:lsdException w:name="toc 3" w:uiPriority="39"/>
-    <w:lsdException w:name="toc 4" w:uiPriority="39"/>
-    <w:lsdException w:name="toc 5" w:uiPriority="39"/>
-    <w:lsdException w:name="toc 6" w:uiPriority="39"/>
-    <w:lsdException w:name="toc 7" w:uiPriority="39"/>
-    <w:lsdException w:name="toc 8" w:uiPriority="39"/>
-    <w:lsdException w:name="toc 9" w:uiPriority="39"/>
-    <w:lsdException w:name="caption" w:uiPriority="35" w:qFormat="1"/>
-    <w:lsdException w:name="Title" w:semiHidden="0" w:uiPriority="10" w:unhideWhenUsed="0" w:qFormat="1"/>
-    <w:lsdException w:name="Default Paragraph Font" w:uiPriority="1"/>
-    <w:lsdException w:name="Subtitle" w:semiHidden="0" w:uiPriority="11" w:unhideWhenUsed="0" w:qFormat="1"/>
-    <w:lsdException w:name="Strong" w:semiHidden="0" w:uiPriority="22" w:unhideWhenUsed="0" w:qFormat="1"/>
-    <w:lsdException w:name="Emphasis" w:semiHidden="0" w:uiPriority="20" w:unhideWhenUsed="0" w:qFormat="1"/>
-    <w:lsdException w:name="Table Grid" w:semiHidden="0" w:uiPriority="59" w:unhideWhenUsed="0"/>
-    <w:lsdException w:name="Placeholder Text" w:unhideWhenUsed="0"/>
-    <w:lsdException w:name="No Spacing" w:semiHidden="0" w:uiPriority="1" w:unhideWhenUsed="0" w:qFormat="1"/>
-    <w:lsdException w:name="Light Shading" w:semiHidden="0" w:uiPriority="60" w:unhideWhenUsed="0"/>
-    <w:lsdException w:name="Light List" w:semiHidden="0" w:uiPriority="61" w:unhideWhenUsed="0"/>
-    <w:lsdException w:name="Light Grid" w:semiHidden="0" w:uiPriority="62" w:unhideWhenUsed="0"/>
-    <w:lsdException w:name="Medium Shading 1" w:semiHidden="0" w:uiPriority="63" w:unhideWhenUsed="0"/>
-    <w:lsdException w:name="Medium Shading 2" w:semiHidden="0" w:uiPriority="64" w:unhideWhenUsed="0"/>
-    <w:lsdException w:name="Medium List 1" w:semiHidden="0" w:uiPriority="65" w:unhideWhenUsed="0"/>
-    <w:lsdException w:name="Medium List 2" w:semiHidden="0" w:uiPriority="66" w:unhideWhenUsed="0"/>
-    <w:lsdException w:name="Medium Grid 1" w:semiHidden="0" w:uiPriority="67" w:unhideWhenUsed="0"/>
-    <w:lsdException w:name="Medium Grid 2" w:semiHidden="0" w:uiPriority="68" w:unhideWhenUsed="0"/>
-    <w:lsdException w:name="Medium Grid 3" w:semiHidden="0" w:uiPriority="69" w:unhideWhenUsed="0"/>
-    <w:lsdException w:name="Dark List" w:semiHidden="0" w:uiPriority="70" w:unhideWhenUsed="0"/>
-    <w:lsdException w:name="Colorful Shading" w:semiHidden="0" w:uiPriority="71" w:unhideWhenUsed="0"/>
-    <w:lsdException w:name="Colorful List" w:semiHidden="0" w:uiPriority="72" w:unhideWhenUsed="0"/>
-    <w:lsdException w:name="Colorful Grid" w:semiHidden="0" w:uiPriority="73" w:unhideWhenUsed="0"/>
-    <w:lsdException w:name="Light Shading Accent 1" w:semiHidden="0" w:uiPriority="60" w:unhideWhenUsed="0"/>
-    <w:lsdException w:name="Light List Accent 1" w:semiHidden="0" w:uiPriority="61" w:unhideWhenUsed="0"/>
-    <w:lsdException w:name="Light Grid Accent 1" w:semiHidden="0" w:uiPriority="62" w:unhideWhenUsed="0"/>
-    <w:lsdException w:name="Medium Shading 1 Accent 1" w:semiHidden="0" w:uiPriority="63" w:unhideWhenUsed="0"/>
-    <w:lsdException w:name="Medium Shading 2 Accent 1" w:semiHidden="0" w:uiPriority="64" w:unhideWhenUsed="0"/>
-    <w:lsdException w:name="Medium List 1 Accent 1" w:semiHidden="0" w:uiPriority="65" w:unhideWhenUsed="0"/>
-    <w:lsdException w:name="Revision" w:unhideWhenUsed="0"/>
-    <w:lsdException w:name="List Paragraph" w:semiHidden="0" w:uiPriority="34" w:unhideWhenUsed="0" w:qFormat="1"/>
-    <w:lsdException w:name="Quote" w:semiHidden="0" w:uiPriority="29" w:unhideWhenUsed="0" w:qFormat="1"/>
-    <w:lsdException w:name="Intense Quote" w:semiHidden="0" w:uiPriority="30" w:unhideWhenUsed="0" w:qFormat="1"/>
-    <w:lsdException w:name="Medium List 2 Accent 1" w:semiHidden="0" w:uiPriority="66" w:unhideWhenUsed="0"/>
-    <w:lsdException w:name="Medium Grid 1 Accent 1" w:semiHidden="0" w:uiPriority="67" w:unhideWhenUsed="0"/>
-    <w:lsdException w:name="Medium Grid 2 Accent 1" w:semiHidden="0" w:uiPriority="68" w:unhideWhenUsed="0"/>
-    <w:lsdException w:name="Medium Grid 3 Accent 1" w:semiHidden="0" w:uiPriority="69" w:unhideWhenUsed="0"/>
-    <w:lsdException w:name="Dark List Accent 1" w:semiHidden="0" w:uiPriority="70" w:unhideWhenUsed="0"/>
-    <w:lsdException w:name="Colorful Shading Accent 1" w:semiHidden="0" w:uiPriority="71" w:unhideWhenUsed="0"/>
-    <w:lsdException w:name="Colorful List Accent 1" w:semiHidden="0" w:uiPriority="72" w:unhideWhenUsed="0"/>
-    <w:lsdException w:name="Colorful Grid Accent 1" w:semiHidden="0" w:uiPriority="73" w:unhideWhenUsed="0"/>
-    <w:lsdException w:name="Light Shading Accent 2" w:semiHidden="0" w:uiPriority="60" w:unhideWhenUsed="0"/>
-    <w:lsdException w:name="Light List Accent 2" w:semiHidden="0" w:uiPriority="61" w:unhideWhenUsed="0"/>
-    <w:lsdException w:name="Light Grid Accent 2" w:semiHidden="0" w:uiPriority="62" w:unhideWhenUsed="0"/>
-    <w:lsdException w:name="Medium Shading 1 Accent 2" w:semiHidden="0" w:uiPriority="63" w:unhideWhenUsed="0"/>
-    <w:lsdException w:name="Medium Shading 2 Accent 2" w:semiHidden="0" w:uiPriority="64" w:unhideWhenUsed="0"/>
-    <w:lsdException w:name="Medium List 1 Accent 2" w:semiHidden="0" w:uiPriority="65" w:unhideWhenUsed="0"/>
-    <w:lsdException w:name="Medium List 2 Accent 2" w:semiHidden="0" w:uiPriority="66" w:unhideWhenUsed="0"/>
-    <w:lsdException w:name="Medium Grid 1 Accent 2" w:semiHidden="0" w:uiPriority="67" w:unhideWhenUsed="0"/>
-    <w:lsdException w:name="Medium Grid 2 Accent 2" w:semiHidden="0" w:uiPriority="68" w:unhideWhenUsed="0"/>
-    <w:lsdException w:name="Medium Grid 3 Accent 2" w:semiHidden="0" w:uiPriority="69" w:unhideWhenUsed="0"/>
-    <w:lsdException w:name="Dark List Accent 2" w:semiHidden="0" w:uiPriority="70" w:unhideWhenUsed="0"/>
-    <w:lsdException w:name="Colorful Shading Accent 2" w:semiHidden="0" w:uiPriority="71" w:unhideWhenUsed="0"/>
-    <w:lsdException w:name="Colorful List Accent 2" w:semiHidden="0" w:uiPriority="72" w:unhideWhenUsed="0"/>
-    <w:lsdException w:name="Colorful Grid Accent 2" w:semiHidden="0" w:uiPriority="73" w:unhideWhenUsed="0"/>
-    <w:lsdException w:name="Light Shading Accent 3" w:semiHidden="0" w:uiPriority="60" w:unhideWhenUsed="0"/>
-    <w:lsdException w:name="Light List Accent 3" w:semiHidden="0" w:uiPriority="61" w:unhideWhenUsed="0"/>
-    <w:lsdException w:name="Light Grid Accent 3" w:semiHidden="0" w:uiPriority="62" w:unhideWhenUsed="0"/>
-    <w:lsdException w:name="Medium Shading 1 Accent 3" w:semiHidden="0" w:uiPriority="63" w:unhideWhenUsed="0"/>
-    <w:lsdException w:name="Medium Shading 2 Accent 3" w:semiHidden="0" w:uiPriority="64" w:unhideWhenUsed="0"/>
-    <w:lsdException w:name="Medium List 1 Accent 3" w:semiHidden="0" w:uiPriority="65" w:unhideWhenUsed="0"/>
-    <w:lsdException w:name="Medium List 2 Accent 3" w:semiHidden="0" w:uiPriority="66" w:unhideWhenUsed="0"/>
-    <w:lsdException w:name="Medium Grid 1 Accent 3" w:semiHidden="0" w:uiPriority="67" w:unhideWhenUsed="0"/>
-    <w:lsdException w:name="Medium Grid 2 Accent 3" w:semiHidden="0" w:uiPriority="68" w:unhideWhenUsed="0"/>
-    <w:lsdException w:name="Medium Grid 3 Accent 3" w:semiHidden="0" w:uiPriority="69" w:unhideWhenUsed="0"/>
-    <w:lsdException w:name="Dark List Accent 3" w:semiHidden="0" w:uiPriority="70" w:unhideWhenUsed="0"/>
-    <w:lsdException w:name="Colorful Shading Accent 3" w:semiHidden="0" w:uiPriority="71" w:unhideWhenUsed="0"/>
-    <w:lsdException w:name="Colorful List Accent 3" w:semiHidden="0" w:uiPriority="72" w:unhideWhenUsed="0"/>
-    <w:lsdException w:name="Colorful Grid Accent 3" w:semiHidden="0" w:uiPriority="73" w:unhideWhenUsed="0"/>
-    <w:lsdException w:name="Light Shading Accent 4" w:semiHidden="0" w:uiPriority="60" w:unhideWhenUsed="0"/>
-    <w:lsdException w:name="Light List Accent 4" w:semiHidden="0" w:uiPriority="61" w:unhideWhenUsed="0"/>
-    <w:lsdException w:name="Light Grid Accent 4" w:semiHidden="0" w:uiPriority="62" w:unhideWhenUsed="0"/>
-    <w:lsdException w:name="Medium Shading 1 Accent 4" w:semiHidden="0" w:uiPriority="63" w:unhideWhenUsed="0"/>
-    <w:lsdException w:name="Medium Shading 2 Accent 4" w:semiHidden="0" w:uiPriority="64" w:unhideWhenUsed="0"/>
-    <w:lsdException w:name="Medium List 1 Accent 4" w:semiHidden="0" w:uiPriority="65" w:unhideWhenUsed="0"/>
-    <w:lsdException w:name="Medium List 2 Accent 4" w:semiHidden="0" w:uiPriority="66" w:unhideWhenUsed="0"/>
-    <w:lsdException w:name="Medium Grid 1 Accent 4" w:semiHidden="0" w:uiPriority="67" w:unhideWhenUsed="0"/>
-    <w:lsdException w:name="Medium Grid 2 Accent 4" w:semiHidden="0" w:uiPriority="68" w:unhideWhenUsed="0"/>
-    <w:lsdException w:name="Medium Grid 3 Accent 4" w:semiHidden="0" w:uiPriority="69" w:unhideWhenUsed="0"/>
-    <w:lsdException w:name="Dark List Accent 4" w:semiHidden="0" w:uiPriority="70" w:unhideWhenUsed="0"/>
-    <w:lsdException w:name="Colorful Shading Accent 4" w:semiHidden="0" w:uiPriority="71" w:unhideWhenUsed="0"/>
-    <w:lsdException w:name="Colorful List Accent 4" w:semiHidden="0" w:uiPriority="72" w:unhideWhenUsed="0"/>
-    <w:lsdException w:name="Colorful Grid Accent 4" w:semiHidden="0" w:uiPriority="73" w:unhideWhenUsed="0"/>
-    <w:lsdException w:name="Light Shading Accent 5" w:semiHidden="0" w:uiPriority="60" w:unhideWhenUsed="0"/>
-    <w:lsdException w:name="Light List Accent 5" w:semiHidden="0" w:uiPriority="61" w:unhideWhenUsed="0"/>
-    <w:lsdException w:name="Light Grid Accent 5" w:semiHidden="0" w:uiPriority="62" w:unhideWhenUsed="0"/>
-    <w:lsdException w:name="Medium Shading 1 Accent 5" w:semiHidden="0" w:uiPriority="63" w:unhideWhenUsed="0"/>
-    <w:lsdException w:name="Medium Shading 2 Accent 5" w:semiHidden="0" w:uiPriority="64" w:unhideWhenUsed="0"/>
-    <w:lsdException w:name="Medium List 1 Accent 5" w:semiHidden="0" w:uiPriority="65" w:unhideWhenUsed="0"/>
-    <w:lsdException w:name="Medium List 2 Accent 5" w:semiHidden="0" w:uiPriority="66" w:unhideWhenUsed="0"/>
-    <w:lsdException w:name="Medium Grid 1 Accent 5" w:semiHidden="0" w:uiPriority="67" w:unhideWhenUsed="0"/>
-    <w:lsdException w:name="Medium Grid 2 Accent 5" w:semiHidden="0" w:uiPriority="68" w:unhideWhenUsed="0"/>
-    <w:lsdException w:name="Medium Grid 3 Accent 5" w:semiHidden="0" w:uiPriority="69" w:unhideWhenUsed="0"/>
-    <w:lsdException w:name="Dark List Accent 5" w:semiHidden="0" w:uiPriority="70" w:unhideWhenUsed="0"/>
-    <w:lsdException w:name="Colorful Shading Accent 5" w:semiHidden="0" w:uiPriority="71" w:unhideWhenUsed="0"/>
-    <w:lsdException w:name="Colorful List Accent 5" w:semiHidden="0" w:uiPriority="72" w:unhideWhenUsed="0"/>
-    <w:lsdException w:name="Colorful Grid Accent 5" w:semiHidden="0" w:uiPriority="73" w:unhideWhenUsed="0"/>
-    <w:lsdException w:name="Light Shading Accent 6" w:semiHidden="0" w:uiPriority="60" w:unhideWhenUsed="0"/>
-    <w:lsdException w:name="Light List Accent 6" w:semiHidden="0" w:uiPriority="61" w:unhideWhenUsed="0"/>
-    <w:lsdException w:name="Light Grid Accent 6" w:semiHidden="0" w:uiPriority="62" w:unhideWhenUsed="0"/>
-    <w:lsdException w:name="Medium Shading 1 Accent 6" w:semiHidden="0" w:uiPriority="63" w:unhideWhenUsed="0"/>
-    <w:lsdException w:name="Medium Shading 2 Accent 6" w:semiHidden="0" w:uiPriority="64" w:unhideWhenUsed="0"/>
-    <w:lsdException w:name="Medium List 1 Accent 6" w:semiHidden="0" w:uiPriority="65" w:unhideWhenUsed="0"/>
-    <w:lsdException w:name="Medium List 2 Accent 6" w:semiHidden="0" w:uiPriority="66" w:unhideWhenUsed="0"/>
-    <w:lsdException w:name="Medium Grid 1 Accent 6" w:semiHidden="0" w:uiPriority="67" w:unhideWhenUsed="0"/>
-    <w:lsdException w:name="Medium Grid 2 Accent 6" w:semiHidden="0" w:uiPriority="68" w:unhideWhenUsed="0"/>
-    <w:lsdException w:name="Medium Grid 3 Accent 6" w:semiHidden="0" w:uiPriority="69" w:unhideWhenUsed="0"/>
-    <w:lsdException w:name="Dark List Accent 6" w:semiHidden="0" w:uiPriority="70" w:unhideWhenUsed="0"/>
-    <w:lsdException w:name="Colorful Shading Accent 6" w:semiHidden="0" w:uiPriority="71" w:unhideWhenUsed="0"/>
-    <w:lsdException w:name="Colorful List Accent 6" w:semiHidden="0" w:uiPriority="72" w:unhideWhenUsed="0"/>
-    <w:lsdException w:name="Colorful Grid Accent 6" w:semiHidden="0" w:uiPriority="73" w:unhideWhenUsed="0"/>
-    <w:lsdException w:name="Subtle Emphasis" w:semiHidden="0" w:uiPriority="19" w:unhideWhenUsed="0" w:qFormat="1"/>
-    <w:lsdException w:name="Intense Emphasis" w:semiHidden="0" w:uiPriority="21" w:unhideWhenUsed="0" w:qFormat="1"/>
-    <w:lsdException w:name="Subtle Reference" w:semiHidden="0" w:uiPriority="31" w:unhideWhenUsed="0" w:qFormat="1"/>
-    <w:lsdException w:name="Intense Reference" w:semiHidden="0" w:uiPriority="32" w:unhideWhenUsed="0" w:qFormat="1"/>
-    <w:lsdException w:name="Book Title" w:semiHidden="0" w:uiPriority="33" w:unhideWhenUsed="0" w:qFormat="1"/>
-    <w:lsdException w:name="Bibliography" w:uiPriority="37"/>
-    <w:lsdException w:name="TOC Heading" w:uiPriority="39" w:qFormat="1"/>
-  </w:latentStyles>
-  <w:style w:type="paragraph" w:default="1" w:styleId="Normal">
-    <w:name w:val="Normal"/>
-    <w:qFormat/>
-  </w:style>
-  <w:style w:type="paragraph" w:styleId="Heading1">
-    <w:name w:val="heading 1"/>
-    <w:basedOn w:val="Normal"/>
-    <w:link w:val="Heading1Char"/>
-    <w:uiPriority w:val="9"/>
-    <w:qFormat/>
-    <w:rsid w:val="00FA4F84"/>
-    <w:pPr>
-      <w:spacing w:before="100" w:beforeAutospacing="1" w:after="100" w:afterAutospacing="1"/>
-      <w:outlineLvl w:val="0"/>
-    </w:pPr>
-    <w:rPr>
-      <w:rFonts w:ascii="Times" w:hAnsi="Times"/>
-      <w:b/>
-      <w:bCs/>
-      <w:kern w:val="36"/>
-      <w:sz w:val="48"/>
-      <w:szCs w:val="48"/>
-    </w:rPr>
-  </w:style>
-  <w:style w:type="paragraph" w:styleId="Heading3">
-    <w:name w:val="heading 3"/>
-    <w:basedOn w:val="Normal"/>
-    <w:link w:val="Heading3Char"/>
-    <w:uiPriority w:val="9"/>
-    <w:qFormat/>
-    <w:rsid w:val="00FA4F84"/>
-    <w:pPr>
-      <w:spacing w:before="100" w:beforeAutospacing="1" w:after="100" w:afterAutospacing="1"/>
-      <w:outlineLvl w:val="2"/>
-    </w:pPr>
-    <w:rPr>
-      <w:rFonts w:ascii="Times" w:hAnsi="Times"/>
-      <w:b/>
-      <w:bCs/>
-      <w:sz w:val="27"/>
-      <w:szCs w:val="27"/>
-    </w:rPr>
-  </w:style>
-  <w:style w:type="paragraph" w:styleId="Heading4">
-    <w:name w:val="heading 4"/>
-    <w:basedOn w:val="Normal"/>
-    <w:link w:val="Heading4Char"/>
-    <w:uiPriority w:val="9"/>
-    <w:qFormat/>
-    <w:rsid w:val="00FA4F84"/>
-    <w:pPr>
-      <w:spacing w:before="100" w:beforeAutospacing="1" w:after="100" w:afterAutospacing="1"/>
-      <w:outlineLvl w:val="3"/>
-    </w:pPr>
-    <w:rPr>
-      <w:rFonts w:ascii="Times" w:hAnsi="Times"/>
-      <w:b/>
-      <w:bCs/>
-    </w:rPr>
-  </w:style>
-  <w:style w:type="character" w:default="1" w:styleId="DefaultParagraphFont">
-    <w:name w:val="Default Paragraph Font"/>
-    <w:uiPriority w:val="1"/>
-    <w:semiHidden/>
-    <w:unhideWhenUsed/>
-  </w:style>
-  <w:style w:type="table" w:default="1" w:styleId="TableNormal">
-    <w:name w:val="Normal Table"/>
-    <w:uiPriority w:val="99"/>
-    <w:semiHidden/>
-    <w:unhideWhenUsed/>
-    <w:tblPr>
-      <w:tblInd w:w="0" w:type="dxa"/>
-      <w:tblCellMar>
-        <w:top w:w="0" w:type="dxa"/>
-        <w:left w:w="108" w:type="dxa"/>
-        <w:bottom w:w="0" w:type="dxa"/>
-        <w:right w:w="108" w:type="dxa"/>
-      </w:tblCellMar>
-    </w:tblPr>
-  </w:style>
-  <w:style w:type="numbering" w:default="1" w:styleId="NoList">
-    <w:name w:val="No List"/>
-    <w:uiPriority w:val="99"/>
-    <w:semiHidden/>
-    <w:unhideWhenUsed/>
-  </w:style>
-  <w:style w:type="character" w:customStyle="1" w:styleId="Heading1Char">
-    <w:name w:val="Heading 1 Char"/>
-    <w:basedOn w:val="DefaultParagraphFont"/>
-    <w:link w:val="Heading1"/>
-    <w:uiPriority w:val="9"/>
-    <w:rsid w:val="00FA4F84"/>
-    <w:rPr>
-      <w:rFonts w:ascii="Times" w:hAnsi="Times"/>
-      <w:b/>
-      <w:bCs/>
-      <w:kern w:val="36"/>
-      <w:sz w:val="48"/>
-      <w:szCs w:val="48"/>
-    </w:rPr>
-  </w:style>
-  <w:style w:type="character" w:customStyle="1" w:styleId="Heading3Char">
-    <w:name w:val="Heading 3 Char"/>
-    <w:basedOn w:val="DefaultParagraphFont"/>
-    <w:link w:val="Heading3"/>
-    <w:uiPriority w:val="9"/>
-    <w:rsid w:val="00FA4F84"/>
-    <w:rPr>
-      <w:rFonts w:ascii="Times" w:hAnsi="Times"/>
-      <w:b/>
-      <w:bCs/>
-      <w:sz w:val="27"/>
-      <w:szCs w:val="27"/>
-    </w:rPr>
-  </w:style>
-  <w:style w:type="character" w:customStyle="1" w:styleId="Heading4Char">
-    <w:name w:val="Heading 4 Char"/>
-    <w:basedOn w:val="DefaultParagraphFont"/>
-    <w:link w:val="Heading4"/>
-    <w:uiPriority w:val="9"/>
-    <w:rsid w:val="00FA4F84"/>
-    <w:rPr>
-      <w:rFonts w:ascii="Times" w:hAnsi="Times"/>
-      <w:b/>
-      <w:bCs/>
-    </w:rPr>
-  </w:style>
-  <w:style w:type="paragraph" w:styleId="NormalWeb">
-    <w:name w:val="Normal (Web)"/>
-    <w:basedOn w:val="Normal"/>
-    <w:uiPriority w:val="99"/>
-    <w:semiHidden/>
-    <w:unhideWhenUsed/>
-    <w:rsid w:val="00FA4F84"/>
-    <w:pPr>
-      <w:spacing w:before="100" w:beforeAutospacing="1" w:after="100" w:afterAutospacing="1"/>
-    </w:pPr>
-    <w:rPr>
-      <w:rFonts w:ascii="Times" w:hAnsi="Times" w:cs="Times New Roman"/>
-      <w:sz w:val="20"/>
-      <w:szCs w:val="20"/>
-    </w:rPr>
-  </w:style>
-  <w:style w:type="paragraph" w:styleId="HTMLAddress">
-    <w:name w:val="HTML Address"/>
-    <w:basedOn w:val="Normal"/>
-    <w:link w:val="HTMLAddressChar"/>
-    <w:uiPriority w:val="99"/>
-    <w:semiHidden/>
-    <w:unhideWhenUsed/>
-    <w:rsid w:val="00FA4F84"/>
-    <w:rPr>
-      <w:rFonts w:ascii="Times" w:hAnsi="Times"/>
-      <w:i/>
-      <w:iCs/>
-      <w:sz w:val="20"/>
-      <w:szCs w:val="20"/>
-    </w:rPr>
-  </w:style>
-  <w:style w:type="character" w:customStyle="1" w:styleId="HTMLAddressChar">
-    <w:name w:val="HTML Address Char"/>
-    <w:basedOn w:val="DefaultParagraphFont"/>
-    <w:link w:val="HTMLAddress"/>
-    <w:uiPriority w:val="99"/>
-    <w:semiHidden/>
-    <w:rsid w:val="00FA4F84"/>
-    <w:rPr>
-      <w:rFonts w:ascii="Times" w:hAnsi="Times"/>
-      <w:i/>
-      <w:iCs/>
-      <w:sz w:val="20"/>
-      <w:szCs w:val="20"/>
-    </w:rPr>
-  </w:style>
-  <w:style w:type="character" w:styleId="Hyperlink">
-    <w:name w:val="Hyperlink"/>
-    <w:basedOn w:val="DefaultParagraphFont"/>
-    <w:uiPriority w:val="99"/>
-    <w:semiHidden/>
-    <w:unhideWhenUsed/>
-    <w:rsid w:val="00FA4F84"/>
-    <w:rPr>
-      <w:color w:val="0000FF"/>
-      <w:u w:val="single"/>
-    </w:rPr>
-  </w:style>
-  <w:style w:type="character" w:styleId="Strong">
-    <w:name w:val="Strong"/>
-    <w:basedOn w:val="DefaultParagraphFont"/>
-    <w:uiPriority w:val="22"/>
-    <w:qFormat/>
-    <w:rsid w:val="00FA4F84"/>
-    <w:rPr>
-      <w:b/>
-      <w:bCs/>
-    </w:rPr>
-  </w:style>
-  <w:style w:type="character" w:styleId="PlaceholderText">
-    <w:name w:val="Placeholder Text"/>
-    <w:basedOn w:val="DefaultParagraphFont"/>
-    <w:uiPriority w:val="99"/>
-    <w:semiHidden/>
-    <w:rsid w:val="00FA4F84"/>
-    <w:rPr>
-      <w:color w:val="808080"/>
-    </w:rPr>
-  </w:style>
-</w:styles>
-</file>
-
-<file path=word/stylesWithEffects.xml><?xml version="1.0" encoding="utf-8"?>
-<w:styles xmlns:wpc="http://schemas.microsoft.com/office/word/2010/wordprocessingCanvas" xmlns:mo="http://schemas.microsoft.com/office/mac/office/2008/main" xmlns:mc="http://schemas.openxmlformats.org/markup-compatibility/2006" xmlns:mv="urn:schemas-microsoft-com:mac:vml" xmlns:o="urn:schemas-microsoft-com:office:office" xmlns:r="http://schemas.openxmlformats.org/officeDocument/2006/relationships" xmlns:m="http://schemas.openxmlformats.org/officeDocument/2006/math" xmlns:v="urn:schemas-microsoft-com:vml" xmlns:wp14="http://schemas.microsoft.com/office/word/2010/wordprocessingDrawing" xmlns:wp="http://schemas.openxmlformats.org/drawingml/2006/wordprocessingDrawing" xmlns:w10="urn:schemas-microsoft-com:office:word" xmlns:w="http://schemas.openxmlformats.org/wordprocessingml/2006/main" xmlns:w14="http://schemas.microsoft.com/office/word/2010/wordml" xmlns:wpg="http://schemas.microsoft.com/office/word/2010/wordprocessingGroup" xmlns:wpi="http://schemas.microsoft.com/office/word/2010/wordprocessingInk" xmlns:wne="http://schemas.microsoft.com/office/word/2006/wordml" xmlns:wps="http://schemas.microsoft.com/office/word/2010/wordprocessingShape" mc:Ignorable="w14 wp14">
-  <w:docDefaults>
-    <w:rPrDefault>
-      <w:rPr>
-        <w:rFonts w:asciiTheme="minorHAnsi" w:eastAsiaTheme="minorEastAsia" w:hAnsiTheme="minorHAnsi" w:cstheme="minorBidi"/>
-        <w:sz w:val="24"/>
-        <w:szCs w:val="24"/>
-        <w:lang w:val="en-US" w:eastAsia="en-US" w:bidi="ar-SA"/>
-      </w:rPr>
-    </w:rPrDefault>
-    <w:pPrDefault/>
-  </w:docDefaults>
-  <w:latentStyles w:defLockedState="0" w:defUIPriority="99" w:defSemiHidden="1" w:defUnhideWhenUsed="1" w:defQFormat="0" w:count="276">
-    <w:lsdException w:name="Normal" w:semiHidden="0" w:uiPriority="0" w:unhideWhenUsed="0" w:qFormat="1"/>
-    <w:lsdException w:name="heading 1" w:semiHidden="0" w:uiPriority="9" w:unhideWhenUsed="0" w:qFormat="1"/>
-    <w:lsdException w:name="heading 2" w:uiPriority="9" w:qFormat="1"/>
-    <w:lsdException w:name="heading 3" w:uiPriority="9" w:qFormat="1"/>
-    <w:lsdException w:name="heading 4" w:uiPriority="9" w:qFormat="1"/>
-    <w:lsdException w:name="heading 5" w:uiPriority="9" w:qFormat="1"/>
-    <w:lsdException w:name="heading 6" w:uiPriority="9" w:qFormat="1"/>
-    <w:lsdException w:name="heading 7" w:uiPriority="9" w:qFormat="1"/>
-    <w:lsdException w:name="heading 8" w:uiPriority="9" w:qFormat="1"/>
-    <w:lsdException w:name="heading 9" w:uiPriority="9" w:qFormat="1"/>
-    <w:lsdException w:name="toc 1" w:uiPriority="39"/>
-    <w:lsdException w:name="toc 2" w:uiPriority="39"/>
-    <w:lsdException w:name="toc 3" w:uiPriority="39"/>
-    <w:lsdException w:name="toc 4" w:uiPriority="39"/>
-    <w:lsdException w:name="toc 5" w:uiPriority="39"/>
-    <w:lsdException w:name="toc 6" w:uiPriority="39"/>
-    <w:lsdException w:name="toc 7" w:uiPriority="39"/>
-    <w:lsdException w:name="toc 8" w:uiPriority="39"/>
-    <w:lsdException w:name="toc 9" w:uiPriority="39"/>
-    <w:lsdException w:name="caption" w:uiPriority="35" w:qFormat="1"/>
-    <w:lsdException w:name="Title" w:semiHidden="0" w:uiPriority="10" w:unhideWhenUsed="0" w:qFormat="1"/>
-    <w:lsdException w:name="Default Paragraph Font" w:uiPriority="1"/>
-    <w:lsdException w:name="Subtitle" w:semiHidden="0" w:uiPriority="11" w:unhideWhenUsed="0" w:qFormat="1"/>
-    <w:lsdException w:name="Strong" w:semiHidden="0" w:uiPriority="22" w:unhideWhenUsed="0" w:qFormat="1"/>
-    <w:lsdException w:name="Emphasis" w:semiHidden="0" w:uiPriority="20" w:unhideWhenUsed="0" w:qFormat="1"/>
-    <w:lsdException w:name="Table Grid" w:semiHidden="0" w:uiPriority="59" w:unhideWhenUsed="0"/>
-    <w:lsdException w:name="Placeholder Text" w:unhideWhenUsed="0"/>
-    <w:lsdException w:name="No Spacing" w:semiHidden="0" w:uiPriority="1" w:unhideWhenUsed="0" w:qFormat="1"/>
-    <w:lsdException w:name="Light Shading" w:semiHidden="0" w:uiPriority="60" w:unhideWhenUsed="0"/>
-    <w:lsdException w:name="Light List" w:semiHidden="0" w:uiPriority="61" w:unhideWhenUsed="0"/>
-    <w:lsdException w:name="Light Grid" w:semiHidden="0" w:uiPriority="62" w:unhideWhenUsed="0"/>
-    <w:lsdException w:name="Medium Shading 1" w:semiHidden="0" w:uiPriority="63" w:unhideWhenUsed="0"/>
-    <w:lsdException w:name="Medium Shading 2" w:semiHidden="0" w:uiPriority="64" w:unhideWhenUsed="0"/>
-    <w:lsdException w:name="Medium List 1" w:semiHidden="0" w:uiPriority="65" w:unhideWhenUsed="0"/>
-    <w:lsdException w:name="Medium List 2" w:semiHidden="0" w:uiPriority="66" w:unhideWhenUsed="0"/>
-    <w:lsdException w:name="Medium Grid 1" w:semiHidden="0" w:uiPriority="67" w:unhideWhenUsed="0"/>
-    <w:lsdException w:name="Medium Grid 2" w:semiHidden="0" w:uiPriority="68" w:unhideWhenUsed="0"/>
-    <w:lsdException w:name="Medium Grid 3" w:semiHidden="0" w:uiPriority="69" w:unhideWhenUsed="0"/>
-    <w:lsdException w:name="Dark List" w:semiHidden="0" w:uiPriority="70" w:unhideWhenUsed="0"/>
-    <w:lsdException w:name="Colorful Shading" w:semiHidden="0" w:uiPriority="71" w:unhideWhenUsed="0"/>
-    <w:lsdException w:name="Colorful List" w:semiHidden="0" w:uiPriority="72" w:unhideWhenUsed="0"/>
-    <w:lsdException w:name="Colorful Grid" w:semiHidden="0" w:uiPriority="73" w:unhideWhenUsed="0"/>
-    <w:lsdException w:name="Light Shading Accent 1" w:semiHidden="0" w:uiPriority="60" w:unhideWhenUsed="0"/>
-    <w:lsdException w:name="Light List Accent 1" w:semiHidden="0" w:uiPriority="61" w:unhideWhenUsed="0"/>
-    <w:lsdException w:name="Light Grid Accent 1" w:semiHidden="0" w:uiPriority="62" w:unhideWhenUsed="0"/>
-    <w:lsdException w:name="Medium Shading 1 Accent 1" w:semiHidden="0" w:uiPriority="63" w:unhideWhenUsed="0"/>
-    <w:lsdException w:name="Medium Shading 2 Accent 1" w:semiHidden="0" w:uiPriority="64" w:unhideWhenUsed="0"/>
-    <w:lsdException w:name="Medium List 1 Accent 1" w:semiHidden="0" w:uiPriority="65" w:unhideWhenUsed="0"/>
-    <w:lsdException w:name="Revision" w:unhideWhenUsed="0"/>
-    <w:lsdException w:name="List Paragraph" w:semiHidden="0" w:uiPriority="34" w:unhideWhenUsed="0" w:qFormat="1"/>
-    <w:lsdException w:name="Quote" w:semiHidden="0" w:uiPriority="29" w:unhideWhenUsed="0" w:qFormat="1"/>
-    <w:lsdException w:name="Intense Quote" w:semiHidden="0" w:uiPriority="30" w:unhideWhenUsed="0" w:qFormat="1"/>
-    <w:lsdException w:name="Medium List 2 Accent 1" w:semiHidden="0" w:uiPriority="66" w:unhideWhenUsed="0"/>
-    <w:lsdException w:name="Medium Grid 1 Accent 1" w:semiHidden="0" w:uiPriority="67" w:unhideWhenUsed="0"/>
-    <w:lsdException w:name="Medium Grid 2 Accent 1" w:semiHidden="0" w:uiPriority="68" w:unhideWhenUsed="0"/>
-    <w:lsdException w:name="Medium Grid 3 Accent 1" w:semiHidden="0" w:uiPriority="69" w:unhideWhenUsed="0"/>
-    <w:lsdException w:name="Dark List Accent 1" w:semiHidden="0" w:uiPriority="70" w:unhideWhenUsed="0"/>
-    <w:lsdException w:name="Colorful Shading Accent 1" w:semiHidden="0" w:uiPriority="71" w:unhideWhenUsed="0"/>
-    <w:lsdException w:name="Colorful List Accent 1" w:semiHidden="0" w:uiPriority="72" w:unhideWhenUsed="0"/>
-    <w:lsdException w:name="Colorful Grid Accent 1" w:semiHidden="0" w:uiPriority="73" w:unhideWhenUsed="0"/>
-    <w:lsdException w:name="Light Shading Accent 2" w:semiHidden="0" w:uiPriority="60" w:unhideWhenUsed="0"/>
-    <w:lsdException w:name="Light List Accent 2" w:semiHidden="0" w:uiPriority="61" w:unhideWhenUsed="0"/>
-    <w:lsdException w:name="Light Grid Accent 2" w:semiHidden="0" w:uiPriority="62" w:unhideWhenUsed="0"/>
-    <w:lsdException w:name="Medium Shading 1 Accent 2" w:semiHidden="0" w:uiPriority="63" w:unhideWhenUsed="0"/>
-    <w:lsdException w:name="Medium Shading 2 Accent 2" w:semiHidden="0" w:uiPriority="64" w:unhideWhenUsed="0"/>
-    <w:lsdException w:name="Medium List 1 Accent 2" w:semiHidden="0" w:uiPriority="65" w:unhideWhenUsed="0"/>
-    <w:lsdException w:name="Medium List 2 Accent 2" w:semiHidden="0" w:uiPriority="66" w:unhideWhenUsed="0"/>
-    <w:lsdException w:name="Medium Grid 1 Accent 2" w:semiHidden="0" w:uiPriority="67" w:unhideWhenUsed="0"/>
-    <w:lsdException w:name="Medium Grid 2 Accent 2" w:semiHidden="0" w:uiPriority="68" w:unhideWhenUsed="0"/>
-    <w:lsdException w:name="Medium Grid 3 Accent 2" w:semiHidden="0" w:uiPriority="69" w:unhideWhenUsed="0"/>
-    <w:lsdException w:name="Dark List Accent 2" w:semiHidden="0" w:uiPriority="70" w:unhideWhenUsed="0"/>
-    <w:lsdException w:name="Colorful Shading Accent 2" w:semiHidden="0" w:uiPriority="71" w:unhideWhenUsed="0"/>
-    <w:lsdException w:name="Colorful List Accent 2" w:semiHidden="0" w:uiPriority="72" w:unhideWhenUsed="0"/>
-    <w:lsdException w:name="Colorful Grid Accent 2" w:semiHidden="0" w:uiPriority="73" w:unhideWhenUsed="0"/>
-    <w:lsdException w:name="Light Shading Accent 3" w:semiHidden="0" w:uiPriority="60" w:unhideWhenUsed="0"/>
-    <w:lsdException w:name="Light List Accent 3" w:semiHidden="0" w:uiPriority="61" w:unhideWhenUsed="0"/>
-    <w:lsdException w:name="Light Grid Accent 3" w:semiHidden="0" w:uiPriority="62" w:unhideWhenUsed="0"/>
-    <w:lsdException w:name="Medium Shading 1 Accent 3" w:semiHidden="0" w:uiPriority="63" w:unhideWhenUsed="0"/>
-    <w:lsdException w:name="Medium Shading 2 Accent 3" w:semiHidden="0" w:uiPriority="64" w:unhideWhenUsed="0"/>
-    <w:lsdException w:name="Medium List 1 Accent 3" w:semiHidden="0" w:uiPriority="65" w:unhideWhenUsed="0"/>
-    <w:lsdException w:name="Medium List 2 Accent 3" w:semiHidden="0" w:uiPriority="66" w:unhideWhenUsed="0"/>
-    <w:lsdException w:name="Medium Grid 1 Accent 3" w:semiHidden="0" w:uiPriority="67" w:unhideWhenUsed="0"/>
-    <w:lsdException w:name="Medium Grid 2 Accent 3" w:semiHidden="0" w:uiPriority="68" w:unhideWhenUsed="0"/>
-    <w:lsdException w:name="Medium Grid 3 Accent 3" w:semiHidden="0" w:uiPriority="69" w:unhideWhenUsed="0"/>
-    <w:lsdException w:name="Dark List Accent 3" w:semiHidden="0" w:uiPriority="70" w:unhideWhenUsed="0"/>
-    <w:lsdException w:name="Colorful Shading Accent 3" w:semiHidden="0" w:uiPriority="71" w:unhideWhenUsed="0"/>
-    <w:lsdException w:name="Colorful List Accent 3" w:semiHidden="0" w:uiPriority="72" w:unhideWhenUsed="0"/>
-    <w:lsdException w:name="Colorful Grid Accent 3" w:semiHidden="0" w:uiPriority="73" w:unhideWhenUsed="0"/>
-    <w:lsdException w:name="Light Shading Accent 4" w:semiHidden="0" w:uiPriority="60" w:unhideWhenUsed="0"/>
-    <w:lsdException w:name="Light List Accent 4" w:semiHidden="0" w:uiPriority="61" w:unhideWhenUsed="0"/>
-    <w:lsdException w:name="Light Grid Accent 4" w:semiHidden="0" w:uiPriority="62" w:unhideWhenUsed="0"/>
-    <w:lsdException w:name="Medium Shading 1 Accent 4" w:semiHidden="0" w:uiPriority="63" w:unhideWhenUsed="0"/>
-    <w:lsdException w:name="Medium Shading 2 Accent 4" w:semiHidden="0" w:uiPriority="64" w:unhideWhenUsed="0"/>
-    <w:lsdException w:name="Medium List 1 Accent 4" w:semiHidden="0" w:uiPriority="65" w:unhideWhenUsed="0"/>
-    <w:lsdException w:name="Medium List 2 Accent 4" w:semiHidden="0" w:uiPriority="66" w:unhideWhenUsed="0"/>
-    <w:lsdException w:name="Medium Grid 1 Accent 4" w:semiHidden="0" w:uiPriority="67" w:unhideWhenUsed="0"/>
-    <w:lsdException w:name="Medium Grid 2 Accent 4" w:semiHidden="0" w:uiPriority="68" w:unhideWhenUsed="0"/>
-    <w:lsdException w:name="Medium Grid 3 Accent 4" w:semiHidden="0" w:uiPriority="69" w:unhideWhenUsed="0"/>
-    <w:lsdException w:name="Dark List Accent 4" w:semiHidden="0" w:uiPriority="70" w:unhideWhenUsed="0"/>
-    <w:lsdException w:name="Colorful Shading Accent 4" w:semiHidden="0" w:uiPriority="71" w:unhideWhenUsed="0"/>
-    <w:lsdException w:name="Colorful List Accent 4" w:semiHidden="0" w:uiPriority="72" w:unhideWhenUsed="0"/>
-    <w:lsdException w:name="Colorful Grid Accent 4" w:semiHidden="0" w:uiPriority="73" w:unhideWhenUsed="0"/>
-    <w:lsdException w:name="Light Shading Accent 5" w:semiHidden="0" w:uiPriority="60" w:unhideWhenUsed="0"/>
-    <w:lsdException w:name="Light List Accent 5" w:semiHidden="0" w:uiPriority="61" w:unhideWhenUsed="0"/>
-    <w:lsdException w:name="Light Grid Accent 5" w:semiHidden="0" w:uiPriority="62" w:unhideWhenUsed="0"/>
-    <w:lsdException w:name="Medium Shading 1 Accent 5" w:semiHidden="0" w:uiPriority="63" w:unhideWhenUsed="0"/>
-    <w:lsdException w:name="Medium Shading 2 Accent 5" w:semiHidden="0" w:uiPriority="64" w:unhideWhenUsed="0"/>
-    <w:lsdException w:name="Medium List 1 Accent 5" w:semiHidden="0" w:uiPriority="65" w:unhideWhenUsed="0"/>
-    <w:lsdException w:name="Medium List 2 Accent 5" w:semiHidden="0" w:uiPriority="66" w:unhideWhenUsed="0"/>
-    <w:lsdException w:name="Medium Grid 1 Accent 5" w:semiHidden="0" w:uiPriority="67" w:unhideWhenUsed="0"/>
-    <w:lsdException w:name="Medium Grid 2 Accent 5" w:semiHidden="0" w:uiPriority="68" w:unhideWhenUsed="0"/>
-    <w:lsdException w:name="Medium Grid 3 Accent 5" w:semiHidden="0" w:uiPriority="69" w:unhideWhenUsed="0"/>
-    <w:lsdException w:name="Dark List Accent 5" w:semiHidden="0" w:uiPriority="70" w:unhideWhenUsed="0"/>
-    <w:lsdException w:name="Colorful Shading Accent 5" w:semiHidden="0" w:uiPriority="71" w:unhideWhenUsed="0"/>
-    <w:lsdException w:name="Colorful List Accent 5" w:semiHidden="0" w:uiPriority="72" w:unhideWhenUsed="0"/>
-    <w:lsdException w:name="Colorful Grid Accent 5" w:semiHidden="0" w:uiPriority="73" w:unhideWhenUsed="0"/>
-    <w:lsdException w:name="Light Shading Accent 6" w:semiHidden="0" w:uiPriority="60" w:unhideWhenUsed="0"/>
-    <w:lsdException w:name="Light List Accent 6" w:semiHidden="0" w:uiPriority="61" w:unhideWhenUsed="0"/>
-    <w:lsdException w:name="Light Grid Accent 6" w:semiHidden="0" w:uiPriority="62" w:unhideWhenUsed="0"/>
-    <w:lsdException w:name="Medium Shading 1 Accent 6" w:semiHidden="0" w:uiPriority="63" w:unhideWhenUsed="0"/>
-    <w:lsdException w:name="Medium Shading 2 Accent 6" w:semiHidden="0" w:uiPriority="64" w:unhideWhenUsed="0"/>
-    <w:lsdException w:name="Medium List 1 Accent 6" w:semiHidden="0" w:uiPriority="65" w:unhideWhenUsed="0"/>
-    <w:lsdException w:name="Medium List 2 Accent 6" w:semiHidden="0" w:uiPriority="66" w:unhideWhenUsed="0"/>
-    <w:lsdException w:name="Medium Grid 1 Accent 6" w:semiHidden="0" w:uiPriority="67" w:unhideWhenUsed="0"/>
-    <w:lsdException w:name="Medium Grid 2 Accent 6" w:semiHidden="0" w:uiPriority="68" w:unhideWhenUsed="0"/>
-    <w:lsdException w:name="Medium Grid 3 Accent 6" w:semiHidden="0" w:uiPriority="69" w:unhideWhenUsed="0"/>
-    <w:lsdException w:name="Dark List Accent 6" w:semiHidden="0" w:uiPriority="70" w:unhideWhenUsed="0"/>
-    <w:lsdException w:name="Colorful Shading Accent 6" w:semiHidden="0" w:uiPriority="71" w:unhideWhenUsed="0"/>
-    <w:lsdException w:name="Colorful List Accent 6" w:semiHidden="0" w:uiPriority="72" w:unhideWhenUsed="0"/>
-    <w:lsdException w:name="Colorful Grid Accent 6" w:semiHidden="0" w:uiPriority="73" w:unhideWhenUsed="0"/>
-    <w:lsdException w:name="Subtle Emphasis" w:semiHidden="0" w:uiPriority="19" w:unhideWhenUsed="0" w:qFormat="1"/>
-    <w:lsdException w:name="Intense Emphasis" w:semiHidden="0" w:uiPriority="21" w:unhideWhenUsed="0" w:qFormat="1"/>
-    <w:lsdException w:name="Subtle Reference" w:semiHidden="0" w:uiPriority="31" w:unhideWhenUsed="0" w:qFormat="1"/>
-    <w:lsdException w:name="Intense Reference" w:semiHidden="0" w:uiPriority="32" w:unhideWhenUsed="0" w:qFormat="1"/>
-    <w:lsdException w:name="Book Title" w:semiHidden="0" w:uiPriority="33" w:unhideWhenUsed="0" w:qFormat="1"/>
-    <w:lsdException w:name="Bibliography" w:uiPriority="37"/>
-    <w:lsdException w:name="TOC Heading" w:uiPriority="39" w:qFormat="1"/>
+  <w:latentStyles w:defLockedState="0" w:defUIPriority="99" w:defSemiHidden="0" w:defUnhideWhenUsed="0" w:defQFormat="0" w:count="376">
+    <w:lsdException w:name="Normal" w:uiPriority="0" w:qFormat="1"/>
+    <w:lsdException w:name="heading 1" w:uiPriority="9" w:qFormat="1"/>
+    <w:lsdException w:name="heading 2" w:semiHidden="1" w:uiPriority="9" w:unhideWhenUsed="1" w:qFormat="1"/>
+    <w:lsdException w:name="heading 3" w:semiHidden="1" w:uiPriority="9" w:unhideWhenUsed="1" w:qFormat="1"/>
+    <w:lsdException w:name="heading 4" w:semiHidden="1" w:uiPriority="9" w:unhideWhenUsed="1" w:qFormat="1"/>
+    <w:lsdException w:name="heading 5" w:semiHidden="1" w:uiPriority="9" w:unhideWhenUsed="1" w:qFormat="1"/>
+    <w:lsdException w:name="heading 6" w:semiHidden="1" w:uiPriority="9" w:unhideWhenUsed="1" w:qFormat="1"/>
+    <w:lsdException w:name="heading 7" w:semiHidden="1" w:uiPriority="9" w:unhideWhenUsed="1" w:qFormat="1"/>
+    <w:lsdException w:name="heading 8" w:semiHidden="1" w:uiPriority="9" w:unhideWhenUsed="1" w:qFormat="1"/>
+    <w:lsdException w:name="heading 9" w:semiHidden="1" w:uiPriority="9" w:unhideWhenUsed="1" w:qFormat="1"/>
+    <w:lsdException w:name="index 1" w:semiHidden="1" w:unhideWhenUsed="1"/>
+    <w:lsdException w:name="index 2" w:semiHidden="1" w:unhideWhenUsed="1"/>
+    <w:lsdException w:name="index 3" w:semiHidden="1" w:unhideWhenUsed="1"/>
+    <w:lsdException w:name="index 4" w:semiHidden="1" w:unhideWhenUsed="1"/>
+    <w:lsdException w:name="index 5" w:semiHidden="1" w:unhideWhenUsed="1"/>
+    <w:lsdException w:name="index 6" w:semiHidden="1" w:unhideWhenUsed="1"/>
+    <w:lsdException w:name="index 7" w:semiHidden="1" w:unhideWhenUsed="1"/>
+    <w:lsdException w:name="index 8" w:semiHidden="1" w:unhideWhenUsed="1"/>
+    <w:lsdException w:name="index 9" w:semiHidden="1" w:unhideWhenUsed="1"/>
+    <w:lsdException w:name="toc 1" w:semiHidden="1" w:uiPriority="39" w:unhideWhenUsed="1"/>
+    <w:lsdException w:name="toc 2" w:semiHidden="1" w:uiPriority="39" w:unhideWhenUsed="1"/>
+    <w:lsdException w:name="toc 3" w:semiHidden="1" w:uiPriority="39" w:unhideWhenUsed="1"/>
+    <w:lsdException w:name="toc 4" w:semiHidden="1" w:uiPriority="39" w:unhideWhenUsed="1"/>
+    <w:lsdException w:name="toc 5" w:semiHidden="1" w:uiPriority="39" w:unhideWhenUsed="1"/>
+    <w:lsdException w:name="toc 6" w:semiHidden="1" w:uiPriority="39" w:unhideWhenUsed="1"/>
+    <w:lsdException w:name="toc 7" w:semiHidden="1" w:uiPriority="39" w:unhideWhenUsed="1"/>
+    <w:lsdException w:name="toc 8" w:semiHidden="1" w:uiPriority="39" w:unhideWhenUsed="1"/>
+    <w:lsdException w:name="toc 9" w:semiHidden="1" w:uiPriority="39" w:unhideWhenUsed="1"/>
+    <w:lsdException w:name="Normal Indent" w:semiHidden="1" w:unhideWhenUsed="1"/>
+    <w:lsdException w:name="footnote text" w:semiHidden="1" w:unhideWhenUsed="1"/>
+    <w:lsdException w:name="annotation text" w:semiHidden="1" w:unhideWhenUsed="1"/>
+    <w:lsdException w:name="header" w:semiHidden="1" w:unhideWhenUsed="1"/>
+    <w:lsdException w:name="footer" w:semiHidden="1" w:unhideWhenUsed="1"/>
+    <w:lsdException w:name="index heading" w:semiHidden="1" w:unhideWhenUsed="1"/>
+    <w:lsdException w:name="caption" w:semiHidden="1" w:uiPriority="35" w:unhideWhenUsed="1" w:qFormat="1"/>
+    <w:lsdException w:name="table of figures" w:semiHidden="1" w:unhideWhenUsed="1"/>
+    <w:lsdException w:name="envelope address" w:semiHidden="1" w:unhideWhenUsed="1"/>
+    <w:lsdException w:name="envelope return" w:semiHidden="1" w:unhideWhenUsed="1"/>
+    <w:lsdException w:name="footnote reference" w:semiHidden="1" w:unhideWhenUsed="1"/>
+    <w:lsdException w:name="annotation reference" w:semiHidden="1" w:unhideWhenUsed="1"/>
+    <w:lsdException w:name="line number" w:semiHidden="1" w:unhideWhenUsed="1"/>
+    <w:lsdException w:name="page number" w:semiHidden="1" w:unhideWhenUsed="1"/>
+    <w:lsdException w:name="endnote reference" w:semiHidden="1" w:unhideWhenUsed="1"/>
+    <w:lsdException w:name="endnote text" w:semiHidden="1" w:unhideWhenUsed="1"/>
+    <w:lsdException w:name="table of authorities" w:semiHidden="1" w:unhideWhenUsed="1"/>
+    <w:lsdException w:name="macro" w:semiHidden="1" w:unhideWhenUsed="1"/>
+    <w:lsdException w:name="toa heading" w:semiHidden="1" w:unhideWhenUsed="1"/>
+    <w:lsdException w:name="List" w:semiHidden="1" w:unhideWhenUsed="1"/>
+    <w:lsdException w:name="List Bullet" w:semiHidden="1" w:unhideWhenUsed="1"/>
+    <w:lsdException w:name="List Number" w:semiHidden="1" w:unhideWhenUsed="1"/>
+    <w:lsdException w:name="List 2" w:semiHidden="1" w:unhideWhenUsed="1"/>
+    <w:lsdException w:name="List 3" w:semiHidden="1" w:unhideWhenUsed="1"/>
+    <w:lsdException w:name="List 4" w:semiHidden="1" w:unhideWhenUsed="1"/>
+    <w:lsdException w:name="List 5" w:semiHidden="1" w:unhideWhenUsed="1"/>
+    <w:lsdException w:name="List Bullet 2" w:semiHidden="1" w:unhideWhenUsed="1"/>
+    <w:lsdException w:name="List Bullet 3" w:semiHidden="1" w:unhideWhenUsed="1"/>
+    <w:lsdException w:name="List Bullet 4" w:semiHidden="1" w:unhideWhenUsed="1"/>
+    <w:lsdException w:name="List Bullet 5" w:semiHidden="1" w:unhideWhenUsed="1"/>
+    <w:lsdException w:name="List Number 2" w:semiHidden="1" w:unhideWhenUsed="1"/>
+    <w:lsdException w:name="List Number 3" w:semiHidden="1" w:unhideWhenUsed="1"/>
+    <w:lsdException w:name="List Number 4" w:semiHidden="1" w:unhideWhenUsed="1"/>
+    <w:lsdException w:name="List Number 5" w:semiHidden="1" w:unhideWhenUsed="1"/>
+    <w:lsdException w:name="Title" w:uiPriority="10" w:qFormat="1"/>
+    <w:lsdException w:name="Closing" w:semiHidden="1" w:unhideWhenUsed="1"/>
+    <w:lsdException w:name="Signature" w:semiHidden="1" w:unhideWhenUsed="1"/>
+    <w:lsdException w:name="Default Paragraph Font" w:semiHidden="1" w:uiPriority="1" w:unhideWhenUsed="1"/>
+    <w:lsdException w:name="Body Text" w:semiHidden="1" w:unhideWhenUsed="1"/>
+    <w:lsdException w:name="Body Text Indent" w:semiHidden="1" w:unhideWhenUsed="1"/>
+    <w:lsdException w:name="List Continue" w:semiHidden="1" w:unhideWhenUsed="1"/>
+    <w:lsdException w:name="List Continue 2" w:semiHidden="1" w:unhideWhenUsed="1"/>
+    <w:lsdException w:name="List Continue 3" w:semiHidden="1" w:unhideWhenUsed="1"/>
+    <w:lsdException w:name="List Continue 4" w:semiHidden="1" w:unhideWhenUsed="1"/>
+    <w:lsdException w:name="List Continue 5" w:semiHidden="1" w:unhideWhenUsed="1"/>
+    <w:lsdException w:name="Message Header" w:semiHidden="1" w:unhideWhenUsed="1"/>
+    <w:lsdException w:name="Subtitle" w:uiPriority="11" w:qFormat="1"/>
+    <w:lsdException w:name="Salutation" w:semiHidden="1" w:unhideWhenUsed="1"/>
+    <w:lsdException w:name="Date" w:semiHidden="1" w:unhideWhenUsed="1"/>
+    <w:lsdException w:name="Body Text First Indent" w:semiHidden="1" w:unhideWhenUsed="1"/>
+    <w:lsdException w:name="Body Text First Indent 2" w:semiHidden="1" w:unhideWhenUsed="1"/>
+    <w:lsdException w:name="Note Heading" w:semiHidden="1" w:unhideWhenUsed="1"/>
+    <w:lsdException w:name="Body Text 2" w:semiHidden="1" w:unhideWhenUsed="1"/>
+    <w:lsdException w:name="Body Text 3" w:semiHidden="1" w:unhideWhenUsed="1"/>
+    <w:lsdException w:name="Body Text Indent 2" w:semiHidden="1" w:unhideWhenUsed="1"/>
+    <w:lsdException w:name="Body Text Indent 3" w:semiHidden="1" w:unhideWhenUsed="1"/>
+    <w:lsdException w:name="Block Text" w:semiHidden="1" w:unhideWhenUsed="1"/>
+    <w:lsdException w:name="Hyperlink" w:semiHidden="1" w:unhideWhenUsed="1"/>
+    <w:lsdException w:name="FollowedHyperlink" w:semiHidden="1" w:unhideWhenUsed="1"/>
+    <w:lsdException w:name="Strong" w:uiPriority="22" w:qFormat="1"/>
+    <w:lsdException w:name="Emphasis" w:uiPriority="20" w:qFormat="1"/>
+    <w:lsdException w:name="Document Map" w:semiHidden="1" w:unhideWhenUsed="1"/>
+    <w:lsdException w:name="Plain Text" w:semiHidden="1" w:unhideWhenUsed="1"/>
+    <w:lsdException w:name="E-mail Signature" w:semiHidden="1" w:unhideWhenUsed="1"/>
+    <w:lsdException w:name="HTML Top of Form" w:semiHidden="1" w:unhideWhenUsed="1"/>
+    <w:lsdException w:name="HTML Bottom of Form" w:semiHidden="1" w:unhideWhenUsed="1"/>
+    <w:lsdException w:name="Normal (Web)" w:semiHidden="1" w:unhideWhenUsed="1"/>
+    <w:lsdException w:name="HTML Acronym" w:semiHidden="1" w:unhideWhenUsed="1"/>
+    <w:lsdException w:name="HTML Address" w:semiHidden="1" w:unhideWhenUsed="1"/>
+    <w:lsdException w:name="HTML Cite" w:semiHidden="1" w:unhideWhenUsed="1"/>
+    <w:lsdException w:name="HTML Code" w:semiHidden="1" w:unhideWhenUsed="1"/>
+    <w:lsdException w:name="HTML Definition" w:semiHidden="1" w:unhideWhenUsed="1"/>
+    <w:lsdException w:name="HTML Keyboard" w:semiHidden="1" w:unhideWhenUsed="1"/>
+    <w:lsdException w:name="HTML Preformatted" w:semiHidden="1" w:unhideWhenUsed="1"/>
+    <w:lsdException w:name="HTML Sample" w:semiHidden="1" w:unhideWhenUsed="1"/>
+    <w:lsdException w:name="HTML Typewriter" w:semiHidden="1" w:unhideWhenUsed="1"/>
+    <w:lsdException w:name="HTML Variable" w:semiHidden="1" w:unhideWhenUsed="1"/>
+    <w:lsdException w:name="Normal Table" w:semiHidden="1" w:unhideWhenUsed="1"/>
+    <w:lsdException w:name="annotation subject" w:semiHidden="1" w:unhideWhenUsed="1"/>
+    <w:lsdException w:name="No List" w:semiHidden="1" w:unhideWhenUsed="1"/>
+    <w:lsdException w:name="Outline List 1" w:semiHidden="1" w:unhideWhenUsed="1"/>
+    <w:lsdException w:name="Outline List 2" w:semiHidden="1" w:unhideWhenUsed="1"/>
+    <w:lsdException w:name="Outline List 3" w:semiHidden="1" w:unhideWhenUsed="1"/>
+    <w:lsdException w:name="Table Simple 1" w:semiHidden="1" w:unhideWhenUsed="1"/>
+    <w:lsdException w:name="Table Simple 2" w:semiHidden="1" w:unhideWhenUsed="1"/>
+    <w:lsdException w:name="Table Simple 3" w:semiHidden="1" w:unhideWhenUsed="1"/>
+    <w:lsdException w:name="Table Classic 1" w:semiHidden="1" w:unhideWhenUsed="1"/>
+    <w:lsdException w:name="Table Classic 2" w:semiHidden="1" w:unhideWhenUsed="1"/>
+    <w:lsdException w:name="Table Classic 3" w:semiHidden="1" w:unhideWhenUsed="1"/>
+    <w:lsdException w:name="Table Classic 4" w:semiHidden="1" w:unhideWhenUsed="1"/>
+    <w:lsdException w:name="Table Colorful 1" w:semiHidden="1" w:unhideWhenUsed="1"/>
+    <w:lsdException w:name="Table Colorful 2" w:semiHidden="1" w:unhideWhenUsed="1"/>
+    <w:lsdException w:name="Table Colorful 3" w:semiHidden="1" w:unhideWhenUsed="1"/>
+    <w:lsdException w:name="Table Columns 1" w:semiHidden="1" w:unhideWhenUsed="1"/>
+    <w:lsdException w:name="Table Columns 2" w:semiHidden="1" w:unhideWhenUsed="1"/>
+    <w:lsdException w:name="Table Columns 3" w:semiHidden="1" w:unhideWhenUsed="1"/>
+    <w:lsdException w:name="Table Columns 4" w:semiHidden="1" w:unhideWhenUsed="1"/>
+    <w:lsdException w:name="Table Columns 5" w:semiHidden="1" w:unhideWhenUsed="1"/>
+    <w:lsdException w:name="Table Grid 1" w:semiHidden="1" w:unhideWhenUsed="1"/>
+    <w:lsdException w:name="Table Grid 2" w:semiHidden="1" w:unhideWhenUsed="1"/>
+    <w:lsdException w:name="Table Grid 3" w:semiHidden="1" w:unhideWhenUsed="1"/>
+    <w:lsdException w:name="Table Grid 4" w:semiHidden="1" w:unhideWhenUsed="1"/>
+    <w:lsdException w:name="Table Grid 5" w:semiHidden="1" w:unhideWhenUsed="1"/>
+    <w:lsdException w:name="Table Grid 6" w:semiHidden="1" w:unhideWhenUsed="1"/>
+    <w:lsdException w:name="Table Grid 7" w:semiHidden="1" w:unhideWhenUsed="1"/>
+    <w:lsdException w:name="Table Grid 8" w:semiHidden="1" w:unhideWhenUsed="1"/>
+    <w:lsdException w:name="Table List 1" w:semiHidden="1" w:unhideWhenUsed="1"/>
+    <w:lsdException w:name="Table List 2" w:semiHidden="1" w:unhideWhenUsed="1"/>
+    <w:lsdException w:name="Table List 3" w:semiHidden="1" w:unhideWhenUsed="1"/>
+    <w:lsdException w:name="Table List 4" w:semiHidden="1" w:unhideWhenUsed="1"/>
+    <w:lsdException w:name="Table List 5" w:semiHidden="1" w:unhideWhenUsed="1"/>
+    <w:lsdException w:name="Table List 6" w:semiHidden="1" w:unhideWhenUsed="1"/>
+    <w:lsdException w:name="Table List 7" w:semiHidden="1" w:unhideWhenUsed="1"/>
+    <w:lsdException w:name="Table List 8" w:semiHidden="1" w:unhideWhenUsed="1"/>
+    <w:lsdException w:name="Table 3D effects 1" w:semiHidden="1" w:unhideWhenUsed="1"/>
+    <w:lsdException w:name="Table 3D effects 2" w:semiHidden="1" w:unhideWhenUsed="1"/>
+    <w:lsdException w:name="Table 3D effects 3" w:semiHidden="1" w:unhideWhenUsed="1"/>
+    <w:lsdException w:name="Table Contemporary" w:semiHidden="1" w:unhideWhenUsed="1"/>
+    <w:lsdException w:name="Table Elegant" w:semiHidden="1" w:unhideWhenUsed="1"/>
+    <w:lsdException w:name="Table Professional" w:semiHidden="1" w:unhideWhenUsed="1"/>
+    <w:lsdException w:name="Table Subtle 1" w:semiHidden="1" w:unhideWhenUsed="1"/>
+    <w:lsdException w:name="Table Subtle 2" w:semiHidden="1" w:unhideWhenUsed="1"/>
+    <w:lsdException w:name="Table Web 1" w:semiHidden="1" w:unhideWhenUsed="1"/>
+    <w:lsdException w:name="Table Web 2" w:semiHidden="1" w:unhideWhenUsed="1"/>
+    <w:lsdException w:name="Table Web 3" w:semiHidden="1" w:unhideWhenUsed="1"/>
+    <w:lsdException w:name="Balloon Text" w:semiHidden="1" w:unhideWhenUsed="1"/>
+    <w:lsdException w:name="Table Grid" w:uiPriority="59"/>
+    <w:lsdException w:name="Table Theme" w:semiHidden="1" w:unhideWhenUsed="1"/>
+    <w:lsdException w:name="Placeholder Text" w:semiHidden="1"/>
+    <w:lsdException w:name="No Spacing" w:uiPriority="1" w:qFormat="1"/>
+    <w:lsdException w:name="Light Shading" w:uiPriority="60"/>
+    <w:lsdException w:name="Light List" w:uiPriority="61"/>
+    <w:lsdException w:name="Light Grid" w:uiPriority="62"/>
+    <w:lsdException w:name="Medium Shading 1" w:uiPriority="63"/>
+    <w:lsdException w:name="Medium Shading 2" w:uiPriority="64"/>
+    <w:lsdException w:name="Medium List 1" w:uiPriority="65"/>
+    <w:lsdException w:name="Medium List 2" w:uiPriority="66"/>
+    <w:lsdException w:name="Medium Grid 1" w:uiPriority="67"/>
+    <w:lsdException w:name="Medium Grid 2" w:uiPriority="68"/>
+    <w:lsdException w:name="Medium Grid 3" w:uiPriority="69"/>
+    <w:lsdException w:name="Dark List" w:uiPriority="70"/>
+    <w:lsdException w:name="Colorful Shading" w:uiPriority="71"/>
+    <w:lsdException w:name="Colorful List" w:uiPriority="72"/>
+    <w:lsdException w:name="Colorful Grid" w:uiPriority="73"/>
+    <w:lsdException w:name="Light Shading Accent 1" w:uiPriority="60"/>
+    <w:lsdException w:name="Light List Accent 1" w:uiPriority="61"/>
+    <w:lsdException w:name="Light Grid Accent 1" w:uiPriority="62"/>
+    <w:lsdException w:name="Medium Shading 1 Accent 1" w:uiPriority="63"/>
+    <w:lsdException w:name="Medium Shading 2 Accent 1" w:uiPriority="64"/>
+    <w:lsdException w:name="Medium List 1 Accent 1" w:uiPriority="65"/>
+    <w:lsdException w:name="Revision" w:semiHidden="1"/>
+    <w:lsdException w:name="List Paragraph" w:uiPriority="34" w:qFormat="1"/>
+    <w:lsdException w:name="Quote" w:uiPriority="29" w:qFormat="1"/>
+    <w:lsdException w:name="Intense Quote" w:uiPriority="30" w:qFormat="1"/>
+    <w:lsdException w:name="Medium List 2 Accent 1" w:uiPriority="66"/>
+    <w:lsdException w:name="Medium Grid 1 Accent 1" w:uiPriority="67"/>
+    <w:lsdException w:name="Medium Grid 2 Accent 1" w:uiPriority="68"/>
+    <w:lsdException w:name="Medium Grid 3 Accent 1" w:uiPriority="69"/>
+    <w:lsdException w:name="Dark List Accent 1" w:uiPriority="70"/>
+    <w:lsdException w:name="Colorful Shading Accent 1" w:uiPriority="71"/>
+    <w:lsdException w:name="Colorful List Accent 1" w:uiPriority="72"/>
+    <w:lsdException w:name="Colorful Grid Accent 1" w:uiPriority="73"/>
+    <w:lsdException w:name="Light Shading Accent 2" w:uiPriority="60"/>
+    <w:lsdException w:name="Light List Accent 2" w:uiPriority="61"/>
+    <w:lsdException w:name="Light Grid Accent 2" w:uiPriority="62"/>
+    <w:lsdException w:name="Medium Shading 1 Accent 2" w:uiPriority="63"/>
+    <w:lsdException w:name="Medium Shading 2 Accent 2" w:uiPriority="64"/>
+    <w:lsdException w:name="Medium List 1 Accent 2" w:uiPriority="65"/>
+    <w:lsdException w:name="Medium List 2 Accent 2" w:uiPriority="66"/>
+    <w:lsdException w:name="Medium Grid 1 Accent 2" w:uiPriority="67"/>
+    <w:lsdException w:name="Medium Grid 2 Accent 2" w:uiPriority="68"/>
+    <w:lsdException w:name="Medium Grid 3 Accent 2" w:uiPriority="69"/>
+    <w:lsdException w:name="Dark List Accent 2" w:uiPriority="70"/>
+    <w:lsdException w:name="Colorful Shading Accent 2" w:uiPriority="71"/>
+    <w:lsdException w:name="Colorful List Accent 2" w:uiPriority="72"/>
+    <w:lsdException w:name="Colorful Grid Accent 2" w:uiPriority="73"/>
+    <w:lsdException w:name="Light Shading Accent 3" w:uiPriority="60"/>
+    <w:lsdException w:name="Light List Accent 3" w:uiPriority="61"/>
+    <w:lsdException w:name="Light Grid Accent 3" w:uiPriority="62"/>
+    <w:lsdException w:name="Medium Shading 1 Accent 3" w:uiPriority="63"/>
+    <w:lsdException w:name="Medium Shading 2 Accent 3" w:uiPriority="64"/>
+    <w:lsdException w:name="Medium List 1 Accent 3" w:uiPriority="65"/>
+    <w:lsdException w:name="Medium List 2 Accent 3" w:uiPriority="66"/>
+    <w:lsdException w:name="Medium Grid 1 Accent 3" w:uiPriority="67"/>
+    <w:lsdException w:name="Medium Grid 2 Accent 3" w:uiPriority="68"/>
+    <w:lsdException w:name="Medium Grid 3 Accent 3" w:uiPriority="69"/>
+    <w:lsdException w:name="Dark List Accent 3" w:uiPriority="70"/>
+    <w:lsdException w:name="Colorful Shading Accent 3" w:uiPriority="71"/>
+    <w:lsdException w:name="Colorful List Accent 3" w:uiPriority="72"/>
+    <w:lsdException w:name="Colorful Grid Accent 3" w:uiPriority="73"/>
+    <w:lsdException w:name="Light Shading Accent 4" w:uiPriority="60"/>
+    <w:lsdException w:name="Light List Accent 4" w:uiPriority="61"/>
+    <w:lsdException w:name="Light Grid Accent 4" w:uiPriority="62"/>
+    <w:lsdException w:name="Medium Shading 1 Accent 4" w:uiPriority="63"/>
+    <w:lsdException w:name="Medium Shading 2 Accent 4" w:uiPriority="64"/>
+    <w:lsdException w:name="Medium List 1 Accent 4" w:uiPriority="65"/>
+    <w:lsdException w:name="Medium List 2 Accent 4" w:uiPriority="66"/>
+    <w:lsdException w:name="Medium Grid 1 Accent 4" w:uiPriority="67"/>
+    <w:lsdException w:name="Medium Grid 2 Accent 4" w:uiPriority="68"/>
+    <w:lsdException w:name="Medium Grid 3 Accent 4" w:uiPriority="69"/>
+    <w:lsdException w:name="Dark List Accent 4" w:uiPriority="70"/>
+    <w:lsdException w:name="Colorful Shading Accent 4" w:uiPriority="71"/>
+    <w:lsdException w:name="Colorful List Accent 4" w:uiPriority="72"/>
+    <w:lsdException w:name="Colorful Grid Accent 4" w:uiPriority="73"/>
+    <w:lsdException w:name="Light Shading Accent 5" w:uiPriority="60"/>
+    <w:lsdException w:name="Light List Accent 5" w:uiPriority="61"/>
+    <w:lsdException w:name="Light Grid Accent 5" w:uiPriority="62"/>
+    <w:lsdException w:name="Medium Shading 1 Accent 5" w:uiPriority="63"/>
+    <w:lsdException w:name="Medium Shading 2 Accent 5" w:uiPriority="64"/>
+    <w:lsdException w:name="Medium List 1 Accent 5" w:uiPriority="65"/>
+    <w:lsdException w:name="Medium List 2 Accent 5" w:uiPriority="66"/>
+    <w:lsdException w:name="Medium Grid 1 Accent 5" w:uiPriority="67"/>
+    <w:lsdException w:name="Medium Grid 2 Accent 5" w:uiPriority="68"/>
+    <w:lsdException w:name="Medium Grid 3 Accent 5" w:uiPriority="69"/>
+    <w:lsdException w:name="Dark List Accent 5" w:uiPriority="70"/>
+    <w:lsdException w:name="Colorful Shading Accent 5" w:uiPriority="71"/>
+    <w:lsdException w:name="Colorful List Accent 5" w:uiPriority="72"/>
+    <w:lsdException w:name="Colorful Grid Accent 5" w:uiPriority="73"/>
+    <w:lsdException w:name="Light Shading Accent 6" w:uiPriority="60"/>
+    <w:lsdException w:name="Light List Accent 6" w:uiPriority="61"/>
+    <w:lsdException w:name="Light Grid Accent 6" w:uiPriority="62"/>
+    <w:lsdException w:name="Medium Shading 1 Accent 6" w:uiPriority="63"/>
+    <w:lsdException w:name="Medium Shading 2 Accent 6" w:uiPriority="64"/>
+    <w:lsdException w:name="Medium List 1 Accent 6" w:uiPriority="65"/>
+    <w:lsdException w:name="Medium List 2 Accent 6" w:uiPriority="66"/>
+    <w:lsdException w:name="Medium Grid 1 Accent 6" w:uiPriority="67"/>
+    <w:lsdException w:name="Medium Grid 2 Accent 6" w:uiPriority="68"/>
+    <w:lsdException w:name="Medium Grid 3 Accent 6" w:uiPriority="69"/>
+    <w:lsdException w:name="Dark List Accent 6" w:uiPriority="70"/>
+    <w:lsdException w:name="Colorful Shading Accent 6" w:uiPriority="71"/>
+    <w:lsdException w:name="Colorful List Accent 6" w:uiPriority="72"/>
+    <w:lsdException w:name="Colorful Grid Accent 6" w:uiPriority="73"/>
+    <w:lsdException w:name="Subtle Emphasis" w:uiPriority="19" w:qFormat="1"/>
+    <w:lsdException w:name="Intense Emphasis" w:uiPriority="21" w:qFormat="1"/>
+    <w:lsdException w:name="Subtle Reference" w:uiPriority="31" w:qFormat="1"/>
+    <w:lsdException w:name="Intense Reference" w:uiPriority="32" w:qFormat="1"/>
+    <w:lsdException w:name="Book Title" w:uiPriority="33" w:qFormat="1"/>
+    <w:lsdException w:name="Bibliography" w:semiHidden="1" w:uiPriority="37" w:unhideWhenUsed="1"/>
+    <w:lsdException w:name="TOC Heading" w:semiHidden="1" w:uiPriority="39" w:unhideWhenUsed="1" w:qFormat="1"/>
+    <w:lsdException w:name="Plain Table 5" w:semiHidden="1" w:unhideWhenUsed="1"/>
+    <w:lsdException w:name="Grid Table Light" w:semiHidden="1" w:unhideWhenUsed="1"/>
+    <w:lsdException w:name="Grid Table 1 Light" w:semiHidden="1" w:unhideWhenUsed="1"/>
+    <w:lsdException w:name="Grid Table 2" w:semiHidden="1" w:unhideWhenUsed="1"/>
+    <w:lsdException w:name="Grid Table 3" w:semiHidden="1" w:unhideWhenUsed="1"/>
+    <w:lsdException w:name="Grid Table 4" w:uiPriority="49"/>
+    <w:lsdException w:name="Grid Table 5 Dark" w:uiPriority="50"/>
+    <w:lsdException w:name="Grid Table 6 Colorful" w:uiPriority="51"/>
+    <w:lsdException w:name="Grid Table 7 Colorful" w:uiPriority="52"/>
+    <w:lsdException w:name="Grid Table 1 Light Accent 1" w:uiPriority="46"/>
+    <w:lsdException w:name="Grid Table 2 Accent 1" w:uiPriority="47"/>
+    <w:lsdException w:name="Grid Table 3 Accent 1" w:uiPriority="48"/>
+    <w:lsdException w:name="Grid Table 4 Accent 1" w:uiPriority="49"/>
+    <w:lsdException w:name="Grid Table 5 Dark Accent 1" w:uiPriority="50"/>
+    <w:lsdException w:name="Grid Table 6 Colorful Accent 1" w:uiPriority="51"/>
+    <w:lsdException w:name="Grid Table 7 Colorful Accent 1" w:uiPriority="52"/>
+    <w:lsdException w:name="Grid Table 1 Light Accent 2" w:uiPriority="46"/>
+    <w:lsdException w:name="Grid Table 2 Accent 2" w:uiPriority="47"/>
+    <w:lsdException w:name="Grid Table 3 Accent 2" w:uiPriority="48"/>
+    <w:lsdException w:name="Grid Table 4 Accent 2" w:uiPriority="49"/>
+    <w:lsdException w:name="Grid Table 5 Dark Accent 2" w:uiPriority="50"/>
+    <w:lsdException w:name="Grid Table 6 Colorful Accent 2" w:uiPriority="51"/>
+    <w:lsdException w:name="Grid Table 7 Colorful Accent 2" w:uiPriority="52"/>
+    <w:lsdException w:name="Grid Table 1 Light Accent 3" w:uiPriority="46"/>
+    <w:lsdException w:name="Grid Table 2 Accent 3" w:uiPriority="47"/>
+    <w:lsdException w:name="Grid Table 3 Accent 3" w:uiPriority="48"/>
+    <w:lsdException w:name="Grid Table 4 Accent 3" w:uiPriority="49"/>
+    <w:lsdException w:name="Grid Table 5 Dark Accent 3" w:uiPriority="50"/>
+    <w:lsdException w:name="Grid Table 6 Colorful Accent 3" w:uiPriority="51"/>
+    <w:lsdException w:name="Grid Table 7 Colorful Accent 3" w:uiPriority="52"/>
+    <w:lsdException w:name="Grid Table 1 Light Accent 4" w:uiPriority="46"/>
+    <w:lsdException w:name="Grid Table 2 Accent 4" w:uiPriority="47"/>
+    <w:lsdException w:name="Grid Table 3 Accent 4" w:uiPriority="48"/>
+    <w:lsdException w:name="Grid Table 4 Accent 4" w:uiPriority="49"/>
+    <w:lsdException w:name="Grid Table 5 Dark Accent 4" w:uiPriority="50"/>
+    <w:lsdException w:name="Grid Table 6 Colorful Accent 4" w:uiPriority="51"/>
+    <w:lsdException w:name="Grid Table 7 Colorful Accent 4" w:uiPriority="52"/>
+    <w:lsdException w:name="Grid Table 1 Light Accent 5" w:uiPriority="46"/>
+    <w:lsdException w:name="Grid Table 2 Accent 5" w:uiPriority="47"/>
+    <w:lsdException w:name="Grid Table 3 Accent 5" w:uiPriority="48"/>
+    <w:lsdException w:name="Grid Table 4 Accent 5" w:uiPriority="49"/>
+    <w:lsdException w:name="Grid Table 5 Dark Accent 5" w:uiPriority="50"/>
+    <w:lsdException w:name="Grid Table 6 Colorful Accent 5" w:uiPriority="51"/>
+    <w:lsdException w:name="Grid Table 7 Colorful Accent 5" w:uiPriority="52"/>
+    <w:lsdException w:name="Grid Table 1 Light Accent 6" w:uiPriority="46"/>
+    <w:lsdException w:name="Grid Table 2 Accent 6" w:uiPriority="47"/>
+    <w:lsdException w:name="Grid Table 3 Accent 6" w:uiPriority="48"/>
+    <w:lsdException w:name="Grid Table 4 Accent 6" w:uiPriority="49"/>
+    <w:lsdException w:name="Grid Table 5 Dark Accent 6" w:uiPriority="50"/>
+    <w:lsdException w:name="Grid Table 6 Colorful Accent 6" w:uiPriority="51"/>
+    <w:lsdException w:name="Grid Table 7 Colorful Accent 6" w:uiPriority="52"/>
+    <w:lsdException w:name="List Table 1 Light" w:uiPriority="46"/>
+    <w:lsdException w:name="List Table 2" w:uiPriority="47"/>
+    <w:lsdException w:name="List Table 3" w:uiPriority="48"/>
+    <w:lsdException w:name="List Table 4" w:uiPriority="49"/>
+    <w:lsdException w:name="List Table 5 Dark" w:uiPriority="50"/>
+    <w:lsdException w:name="List Table 6 Colorful" w:uiPriority="51"/>
+    <w:lsdException w:name="List Table 7 Colorful" w:uiPriority="52"/>
+    <w:lsdException w:name="List Table 1 Light Accent 1" w:uiPriority="46"/>
+    <w:lsdException w:name="List Table 2 Accent 1" w:uiPriority="47"/>
+    <w:lsdException w:name="List Table 3 Accent 1" w:uiPriority="48"/>
+    <w:lsdException w:name="List Table 4 Accent 1" w:uiPriority="49"/>
+    <w:lsdException w:name="List Table 5 Dark Accent 1" w:uiPriority="50"/>
+    <w:lsdException w:name="List Table 6 Colorful Accent 1" w:uiPriority="51"/>
+    <w:lsdException w:name="List Table 7 Colorful Accent 1" w:uiPriority="52"/>
+    <w:lsdException w:name="List Table 1 Light Accent 2" w:uiPriority="46"/>
+    <w:lsdException w:name="List Table 2 Accent 2" w:uiPriority="47"/>
+    <w:lsdException w:name="List Table 3 Accent 2" w:uiPriority="48"/>
+    <w:lsdException w:name="List Table 4 Accent 2" w:uiPriority="49"/>
+    <w:lsdException w:name="List Table 5 Dark Accent 2" w:uiPriority="50"/>
+    <w:lsdException w:name="List Table 6 Colorful Accent 2" w:uiPriority="51"/>
+    <w:lsdException w:name="List Table 7 Colorful Accent 2" w:uiPriority="52"/>
+    <w:lsdException w:name="List Table 1 Light Accent 3" w:uiPriority="46"/>
+    <w:lsdException w:name="List Table 2 Accent 3" w:uiPriority="47"/>
+    <w:lsdException w:name="List Table 3 Accent 3" w:uiPriority="48"/>
+    <w:lsdException w:name="List Table 4 Accent 3" w:uiPriority="49"/>
+    <w:lsdException w:name="List Table 5 Dark Accent 3" w:uiPriority="50"/>
+    <w:lsdException w:name="List Table 6 Colorful Accent 3" w:uiPriority="51"/>
+    <w:lsdException w:name="List Table 7 Colorful Accent 3" w:uiPriority="52"/>
+    <w:lsdException w:name="List Table 1 Light Accent 4" w:uiPriority="46"/>
+    <w:lsdException w:name="List Table 2 Accent 4" w:uiPriority="47"/>
+    <w:lsdException w:name="List Table 3 Accent 4" w:uiPriority="48"/>
+    <w:lsdException w:name="List Table 4 Accent 4" w:uiPriority="49"/>
+    <w:lsdException w:name="List Table 5 Dark Accent 4" w:uiPriority="50"/>
+    <w:lsdException w:name="List Table 6 Colorful Accent 4" w:uiPriority="51"/>
+    <w:lsdException w:name="List Table 7 Colorful Accent 4" w:uiPriority="52"/>
+    <w:lsdException w:name="List Table 1 Light Accent 5" w:uiPriority="46"/>
+    <w:lsdException w:name="List Table 2 Accent 5" w:uiPriority="47"/>
+    <w:lsdException w:name="List Table 3 Accent 5" w:uiPriority="48"/>
+    <w:lsdException w:name="List Table 4 Accent 5" w:uiPriority="49"/>
+    <w:lsdException w:name="List Table 5 Dark Accent 5" w:uiPriority="50"/>
+    <w:lsdException w:name="List Table 6 Colorful Accent 5" w:uiPriority="51"/>
+    <w:lsdException w:name="List Table 7 Colorful Accent 5" w:uiPriority="52"/>
+    <w:lsdException w:name="List Table 1 Light Accent 6" w:uiPriority="46"/>
+    <w:lsdException w:name="List Table 2 Accent 6" w:uiPriority="47"/>
+    <w:lsdException w:name="List Table 3 Accent 6" w:uiPriority="48"/>
+    <w:lsdException w:name="List Table 4 Accent 6" w:uiPriority="49"/>
+    <w:lsdException w:name="List Table 5 Dark Accent 6" w:uiPriority="50"/>
+    <w:lsdException w:name="List Table 6 Colorful Accent 6" w:uiPriority="51"/>
+    <w:lsdException w:name="List Table 7 Colorful Accent 6" w:uiPriority="52"/>
+    <w:lsdException w:name="Mention" w:semiHidden="1" w:unhideWhenUsed="1"/>
+    <w:lsdException w:name="Smart Hyperlink" w:semiHidden="1" w:unhideWhenUsed="1"/>
+    <w:lsdException w:name="Hashtag" w:semiHidden="1" w:unhideWhenUsed="1"/>
+    <w:lsdException w:name="Unresolved Mention" w:semiHidden="1" w:unhideWhenUsed="1"/>
+    <w:lsdException w:name="Smart Link" w:semiHidden="1" w:unhideWhenUsed="1"/>
   </w:latentStyles>
   <w:style w:type="paragraph" w:default="1" w:styleId="Normal">
     <w:name w:val="Normal"/>
@@ -5214,4 +4481,10 @@
   </a:objectDefaults>
   <a:extraClrSchemeLst/>
 </a:theme>
+</file>
+
+<file path=docMetadata/LabelInfo.xml><?xml version="1.0" encoding="utf-8"?>
+<clbl:labelList xmlns:clbl="http://schemas.microsoft.com/office/2020/mipLabelMetadata">
+  <clbl:label id="{f42aa342-8706-4288-bd11-ebb85995028c}" enabled="1" method="Standard" siteId="{72f988bf-86f1-41af-91ab-2d7cd011db47}" contentBits="0" removed="0"/>
+</clbl:labelList>
 </file>
</xml_diff>